<commit_message>
small changes to report and EditDistanceV4
</commit_message>
<xml_diff>
--- a/Exercises report.docx
+++ b/Exercises report.docx
@@ -92,13 +92,8 @@
               <w:jc w:val="center"/>
             </w:pPr>
             <w:r>
-              <w:t xml:space="preserve">Data </w:t>
-            </w:r>
-            <w:proofErr w:type="spellStart"/>
-            <w:r>
-              <w:t>combination</w:t>
-            </w:r>
-            <w:proofErr w:type="spellEnd"/>
+              <w:t>Data combination</w:t>
+            </w:r>
           </w:p>
         </w:tc>
         <w:tc>
@@ -109,19 +104,9 @@
             <w:pPr>
               <w:jc w:val="center"/>
             </w:pPr>
-            <w:proofErr w:type="spellStart"/>
-            <w:r>
-              <w:t>Result</w:t>
-            </w:r>
-            <w:proofErr w:type="spellEnd"/>
-            <w:r>
-              <w:t xml:space="preserve"> </w:t>
-            </w:r>
-            <w:proofErr w:type="spellStart"/>
-            <w:r>
-              <w:t>size</w:t>
-            </w:r>
-            <w:proofErr w:type="spellEnd"/>
+            <w:r>
+              <w:t>Result size</w:t>
+            </w:r>
           </w:p>
         </w:tc>
       </w:tr>
@@ -962,49 +947,7 @@
         <w:rPr>
           <w:lang w:val="en-US"/>
         </w:rPr>
-        <w:t xml:space="preserve">I used two </w:t>
-      </w:r>
-      <w:proofErr w:type="spellStart"/>
-      <w:r>
-        <w:rPr>
-          <w:lang w:val="en-US"/>
-        </w:rPr>
-        <w:t>ukko</w:t>
-      </w:r>
-      <w:proofErr w:type="spellEnd"/>
-      <w:r>
-        <w:rPr>
-          <w:lang w:val="en-US"/>
-        </w:rPr>
-        <w:t xml:space="preserve"> nodes (ukko006 and ukko007) for running all three programs. ukko006 was used as the </w:t>
-      </w:r>
-      <w:proofErr w:type="spellStart"/>
-      <w:r>
-        <w:rPr>
-          <w:lang w:val="en-US"/>
-        </w:rPr>
-        <w:t>namenode</w:t>
-      </w:r>
-      <w:proofErr w:type="spellEnd"/>
-      <w:r>
-        <w:rPr>
-          <w:lang w:val="en-US"/>
-        </w:rPr>
-        <w:t xml:space="preserve"> and ukko007 as the only </w:t>
-      </w:r>
-      <w:proofErr w:type="spellStart"/>
-      <w:r>
-        <w:rPr>
-          <w:lang w:val="en-US"/>
-        </w:rPr>
-        <w:t>datanode</w:t>
-      </w:r>
-      <w:proofErr w:type="spellEnd"/>
-      <w:r>
-        <w:rPr>
-          <w:lang w:val="en-US"/>
-        </w:rPr>
-        <w:t>.</w:t>
+        <w:t>I used two ukko nodes (ukko006 and ukko007) for running all three programs. ukko006 was used as the namenode and ukko007 as the only datanode.</w:t>
       </w:r>
     </w:p>
     <w:p>
@@ -1026,105 +969,7 @@
         <w:rPr>
           <w:lang w:val="en-US"/>
         </w:rPr>
-        <w:t xml:space="preserve">I tried to use more </w:t>
-      </w:r>
-      <w:proofErr w:type="spellStart"/>
-      <w:r>
-        <w:rPr>
-          <w:lang w:val="en-US"/>
-        </w:rPr>
-        <w:t>datanodes</w:t>
-      </w:r>
-      <w:proofErr w:type="spellEnd"/>
-      <w:r>
-        <w:rPr>
-          <w:lang w:val="en-US"/>
-        </w:rPr>
-        <w:t>, but the single one in usage ended up locking /</w:t>
-      </w:r>
-      <w:proofErr w:type="spellStart"/>
-      <w:r>
-        <w:rPr>
-          <w:lang w:val="en-US"/>
-        </w:rPr>
-        <w:t>hadoop</w:t>
-      </w:r>
-      <w:proofErr w:type="spellEnd"/>
-      <w:r>
-        <w:rPr>
-          <w:lang w:val="en-US"/>
-        </w:rPr>
-        <w:t>/</w:t>
-      </w:r>
-      <w:proofErr w:type="spellStart"/>
-      <w:r>
-        <w:rPr>
-          <w:lang w:val="en-US"/>
-        </w:rPr>
-        <w:t>mydata</w:t>
-      </w:r>
-      <w:proofErr w:type="spellEnd"/>
-      <w:r>
-        <w:rPr>
-          <w:lang w:val="en-US"/>
-        </w:rPr>
-        <w:t>/</w:t>
-      </w:r>
-      <w:proofErr w:type="spellStart"/>
-      <w:r>
-        <w:rPr>
-          <w:lang w:val="en-US"/>
-        </w:rPr>
-        <w:t>datanode</w:t>
-      </w:r>
-      <w:proofErr w:type="spellEnd"/>
-      <w:r>
-        <w:rPr>
-          <w:lang w:val="en-US"/>
-        </w:rPr>
-        <w:t xml:space="preserve"> directory for itself. </w:t>
-      </w:r>
-      <w:proofErr w:type="gramStart"/>
-      <w:r>
-        <w:rPr>
-          <w:lang w:val="en-US"/>
-        </w:rPr>
-        <w:t>Thus</w:t>
-      </w:r>
-      <w:proofErr w:type="gramEnd"/>
-      <w:r>
-        <w:rPr>
-          <w:lang w:val="en-US"/>
-        </w:rPr>
-        <w:t xml:space="preserve"> when I tried to run the script for starting another </w:t>
-      </w:r>
-      <w:proofErr w:type="spellStart"/>
-      <w:r>
-        <w:rPr>
-          <w:lang w:val="en-US"/>
-        </w:rPr>
-        <w:t>datanode</w:t>
-      </w:r>
-      <w:proofErr w:type="spellEnd"/>
-      <w:r>
-        <w:rPr>
-          <w:lang w:val="en-US"/>
-        </w:rPr>
-        <w:t xml:space="preserve">, I could see from the logs that starting this another </w:t>
-      </w:r>
-      <w:proofErr w:type="spellStart"/>
-      <w:r>
-        <w:rPr>
-          <w:lang w:val="en-US"/>
-        </w:rPr>
-        <w:t>datanode</w:t>
-      </w:r>
-      <w:proofErr w:type="spellEnd"/>
-      <w:r>
-        <w:rPr>
-          <w:lang w:val="en-US"/>
-        </w:rPr>
-        <w:t xml:space="preserve"> failed (due to the lock).</w:t>
+        <w:t>I tried to use more datanodes, but the single one in usage ended up locking /hadoop/mydata/datanode directory for itself. Thus when I tried to run the script for starting another datanode, I could see from the logs that starting this another datanode failed (due to the lock).</w:t>
       </w:r>
     </w:p>
     <w:p>
@@ -1147,21 +992,7 @@
           <w:lang w:val="en-US"/>
         </w:rPr>
         <w:lastRenderedPageBreak/>
-        <w:t xml:space="preserve">Nevertheless, as can be seen from the running times above, it wasn’t much of a deal to only use one in this case. </w:t>
-      </w:r>
-      <w:proofErr w:type="gramStart"/>
-      <w:r>
-        <w:rPr>
-          <w:lang w:val="en-US"/>
-        </w:rPr>
-        <w:t>So</w:t>
-      </w:r>
-      <w:proofErr w:type="gramEnd"/>
-      <w:r>
-        <w:rPr>
-          <w:lang w:val="en-US"/>
-        </w:rPr>
-        <w:t xml:space="preserve"> I didn’t bother trying to do anything else with it either.</w:t>
+        <w:t>Nevertheless, as can be seen from the running times above, it wasn’t much of a deal to only use one in this case. So I didn’t bother trying to do anything else with it either.</w:t>
       </w:r>
     </w:p>
     <w:p>
@@ -1195,35 +1026,7 @@
         <w:rPr>
           <w:lang w:val="en-US"/>
         </w:rPr>
-        <w:t xml:space="preserve">Source codes can be found in the attached zip file. There are single Java classes for each program. ScoreStudent.java stands for Program (1), </w:t>
-      </w:r>
-      <w:proofErr w:type="spellStart"/>
-      <w:r>
-        <w:rPr>
-          <w:lang w:val="en-US"/>
-        </w:rPr>
-        <w:t>ScoreStudentDistributedCache</w:t>
-      </w:r>
-      <w:proofErr w:type="spellEnd"/>
-      <w:r>
-        <w:rPr>
-          <w:lang w:val="en-US"/>
-        </w:rPr>
-        <w:t xml:space="preserve"> for Program (2), and </w:t>
-      </w:r>
-      <w:proofErr w:type="spellStart"/>
-      <w:r>
-        <w:rPr>
-          <w:lang w:val="en-US"/>
-        </w:rPr>
-        <w:t>ScoreStudentBloomFilter</w:t>
-      </w:r>
-      <w:proofErr w:type="spellEnd"/>
-      <w:r>
-        <w:rPr>
-          <w:lang w:val="en-US"/>
-        </w:rPr>
-        <w:t xml:space="preserve"> for Program (3).</w:t>
+        <w:t>Source codes can be found in the attached zip file. There are single Java classes for each program. ScoreStudent.java stands for Program (1), ScoreStudentDistributedCache for Program (2), and ScoreStudentBloomFilter for Program (3).</w:t>
       </w:r>
     </w:p>
     <w:p>
@@ -1274,21 +1077,7 @@
         <w:rPr>
           <w:lang w:val="en-US"/>
         </w:rPr>
-        <w:t xml:space="preserve">program (1) with the large </w:t>
-      </w:r>
-      <w:proofErr w:type="spellStart"/>
-      <w:r>
-        <w:rPr>
-          <w:lang w:val="en-US"/>
-        </w:rPr>
-        <w:t>scoreset</w:t>
-      </w:r>
-      <w:proofErr w:type="spellEnd"/>
-      <w:r>
-        <w:rPr>
-          <w:lang w:val="en-US"/>
-        </w:rPr>
-        <w:t>, but after working also with exercise 2</w:t>
+        <w:t>program (1) with the large scoreset, but after working also with exercise 2</w:t>
       </w:r>
       <w:r>
         <w:rPr>
@@ -1402,19 +1191,11 @@
           <w:lang w:val="en-US"/>
         </w:rPr>
       </w:pPr>
-      <w:proofErr w:type="spellStart"/>
-      <w:r>
-        <w:rPr>
-          <w:lang w:val="en-US"/>
-        </w:rPr>
-        <w:t>ScoreStudent</w:t>
-      </w:r>
-      <w:proofErr w:type="spellEnd"/>
-      <w:r>
-        <w:rPr>
-          <w:lang w:val="en-US"/>
-        </w:rPr>
-        <w:t xml:space="preserve"> has some optimization in terms of filtering on mapping side. </w:t>
+      <w:r>
+        <w:rPr>
+          <w:lang w:val="en-US"/>
+        </w:rPr>
+        <w:t xml:space="preserve">ScoreStudent has some optimization in terms of filtering on mapping side. </w:t>
       </w:r>
       <w:r>
         <w:rPr>
@@ -1422,7 +1203,6 @@
         </w:rPr>
         <w:t xml:space="preserve">This results in the reduce function only handling either single records from either mapper (which are ignored), or pairs which are written as a result to the file when received.  </w:t>
       </w:r>
-      <w:proofErr w:type="gramStart"/>
       <w:r>
         <w:rPr>
           <w:i/>
@@ -1430,7 +1210,6 @@
         </w:rPr>
         <w:t>Also</w:t>
       </w:r>
-      <w:proofErr w:type="gramEnd"/>
       <w:r>
         <w:rPr>
           <w:i/>
@@ -1451,21 +1230,143 @@
         </w:rPr>
         <w:t xml:space="preserve"> </w:t>
       </w:r>
-      <w:proofErr w:type="spellStart"/>
       <w:r>
         <w:rPr>
           <w:i/>
           <w:lang w:val="en-US"/>
         </w:rPr>
-        <w:t>ScoreStudentBloomFilter</w:t>
-      </w:r>
-      <w:proofErr w:type="spellEnd"/>
+        <w:t>ScoreStudentBloomFilter uses the exact same reduce functionality.</w:t>
+      </w:r>
+    </w:p>
+    <w:p>
+      <w:pPr>
+        <w:ind w:left="720"/>
+        <w:rPr>
+          <w:lang w:val="en-US"/>
+        </w:rPr>
+      </w:pPr>
+    </w:p>
+    <w:p>
+      <w:pPr>
+        <w:ind w:left="720"/>
+        <w:rPr>
+          <w:lang w:val="en-US"/>
+        </w:rPr>
+      </w:pPr>
+    </w:p>
+    <w:p>
+      <w:pPr>
+        <w:ind w:left="720"/>
+        <w:rPr>
+          <w:lang w:val="en-US"/>
+        </w:rPr>
+      </w:pPr>
+      <w:r>
+        <w:rPr>
+          <w:lang w:val="en-US"/>
+        </w:rPr>
+        <w:t>Program (2) (with distributed cache) performed really well with both small (3000 scores) and relatively large (3 million scores) da</w:t>
+      </w:r>
+      <w:r>
+        <w:rPr>
+          <w:lang w:val="en-US"/>
+        </w:rPr>
+        <w:t>tasets. It stores the scores in a cache file making the scores are reachable</w:t>
+      </w:r>
+      <w:r>
+        <w:rPr>
+          <w:lang w:val="en-US"/>
+        </w:rPr>
+        <w:t xml:space="preserve"> for</w:t>
+      </w:r>
+      <w:r>
+        <w:rPr>
+          <w:lang w:val="en-US"/>
+        </w:rPr>
+        <w:t xml:space="preserve"> the mappers. The map function does the joining and passes the pretty much the final result to the reduce function.</w:t>
+      </w:r>
+    </w:p>
+    <w:p>
+      <w:pPr>
+        <w:ind w:left="720"/>
+        <w:rPr>
+          <w:lang w:val="en-US"/>
+        </w:rPr>
+      </w:pPr>
+    </w:p>
+    <w:p>
+      <w:pPr>
+        <w:ind w:left="720"/>
+        <w:rPr>
+          <w:lang w:val="en-US"/>
+        </w:rPr>
+      </w:pPr>
+      <w:r>
+        <w:rPr>
+          <w:lang w:val="en-US"/>
+        </w:rPr>
+        <w:t xml:space="preserve">When I tried running the same program with the large scoreset (of 30 million rows), the program either crashed due to running out of memory, or seemed to take extremely long to finish. This is also quite expectable because the file itself is around the size of 1GB, and copying </w:t>
+      </w:r>
+      <w:r>
+        <w:rPr>
+          <w:lang w:val="en-US"/>
+        </w:rPr>
+        <w:t>that over to the local file system of the other node can take quite a while. Perhaps using ukko006 as both the namenode and as a single datanode could have helped in this case.</w:t>
+      </w:r>
+    </w:p>
+    <w:p>
+      <w:pPr>
+        <w:ind w:left="720"/>
+        <w:rPr>
+          <w:lang w:val="en-US"/>
+        </w:rPr>
+      </w:pPr>
+    </w:p>
+    <w:p>
+      <w:pPr>
+        <w:ind w:left="720"/>
+        <w:rPr>
+          <w:lang w:val="en-US"/>
+        </w:rPr>
+      </w:pPr>
+    </w:p>
+    <w:p>
+      <w:pPr>
+        <w:ind w:left="720"/>
+        <w:rPr>
+          <w:lang w:val="en-US"/>
+        </w:rPr>
+      </w:pPr>
+      <w:r>
+        <w:rPr>
+          <w:lang w:val="en-US"/>
+        </w:rPr>
+        <w:t>Program (3) implements bloom filter by</w:t>
+      </w:r>
+      <w:r>
+        <w:rPr>
+          <w:lang w:val="en-US"/>
+        </w:rPr>
+        <w:t xml:space="preserve"> in the main function</w:t>
+      </w:r>
+      <w:r>
+        <w:rPr>
+          <w:lang w:val="en-US"/>
+        </w:rPr>
+        <w:t xml:space="preserve"> f</w:t>
+      </w:r>
+      <w:r>
+        <w:rPr>
+          <w:lang w:val="en-US"/>
+        </w:rPr>
+        <w:t xml:space="preserve">irst going through the scoreset, and storing student IDs of scores (which satisfy the required values for courses 1 and 2 for joining) in a globally accessable BloomFilter object. </w:t>
+      </w:r>
       <w:r>
         <w:rPr>
           <w:i/>
           <w:lang w:val="en-US"/>
         </w:rPr>
-        <w:t xml:space="preserve"> uses the exact same reduce functionality.</w:t>
+        <w:t>This is possibly copied to the datanodes for processing as well.</w:t>
       </w:r>
     </w:p>
     <w:p>
@@ -1483,6 +1384,12 @@
           <w:lang w:val="en-US"/>
         </w:rPr>
       </w:pPr>
+      <w:r>
+        <w:rPr>
+          <w:lang w:val="en-US"/>
+        </w:rPr>
+        <w:t>The scores are handled the same way in their own mapper as in program (1), but mapper for students is different as it filters out students whose IDs aren’t stored in the bit array of the BloomFilter. The reduce functionality is the same as in program (1) too like also mentioned before.</w:t>
+      </w:r>
     </w:p>
     <w:p>
       <w:pPr>
@@ -1491,58 +1398,6 @@
           <w:lang w:val="en-US"/>
         </w:rPr>
       </w:pPr>
-      <w:r>
-        <w:rPr>
-          <w:lang w:val="en-US"/>
-        </w:rPr>
-        <w:t xml:space="preserve">Program (2) (with distributed cache) performed </w:t>
-      </w:r>
-      <w:proofErr w:type="gramStart"/>
-      <w:r>
-        <w:rPr>
-          <w:lang w:val="en-US"/>
-        </w:rPr>
-        <w:t>really well</w:t>
-      </w:r>
-      <w:proofErr w:type="gramEnd"/>
-      <w:r>
-        <w:rPr>
-          <w:lang w:val="en-US"/>
-        </w:rPr>
-        <w:t xml:space="preserve"> with both small (3000 scores) and relatively large (3 million scores) da</w:t>
-      </w:r>
-      <w:r>
-        <w:rPr>
-          <w:lang w:val="en-US"/>
-        </w:rPr>
-        <w:t>tasets. It stores the scores in a cache file making the scores are reachable</w:t>
-      </w:r>
-      <w:r>
-        <w:rPr>
-          <w:lang w:val="en-US"/>
-        </w:rPr>
-        <w:t xml:space="preserve"> for</w:t>
-      </w:r>
-      <w:r>
-        <w:rPr>
-          <w:lang w:val="en-US"/>
-        </w:rPr>
-        <w:t xml:space="preserve"> the mappers. The map function does the joining and passes the pretty much </w:t>
-      </w:r>
-      <w:proofErr w:type="gramStart"/>
-      <w:r>
-        <w:rPr>
-          <w:lang w:val="en-US"/>
-        </w:rPr>
-        <w:t>the final result</w:t>
-      </w:r>
-      <w:proofErr w:type="gramEnd"/>
-      <w:r>
-        <w:rPr>
-          <w:lang w:val="en-US"/>
-        </w:rPr>
-        <w:t xml:space="preserve"> to the reduce function.</w:t>
-      </w:r>
     </w:p>
     <w:p>
       <w:pPr>
@@ -1551,276 +1406,35 @@
           <w:lang w:val="en-US"/>
         </w:rPr>
       </w:pPr>
-    </w:p>
-    <w:p>
-      <w:pPr>
-        <w:ind w:left="720"/>
-        <w:rPr>
-          <w:lang w:val="en-US"/>
-        </w:rPr>
-      </w:pPr>
-      <w:r>
-        <w:rPr>
-          <w:lang w:val="en-US"/>
-        </w:rPr>
-        <w:t xml:space="preserve">When I tried running the same program with the large </w:t>
-      </w:r>
-      <w:proofErr w:type="spellStart"/>
-      <w:r>
-        <w:rPr>
-          <w:lang w:val="en-US"/>
-        </w:rPr>
-        <w:t>scoreset</w:t>
-      </w:r>
-      <w:proofErr w:type="spellEnd"/>
-      <w:r>
-        <w:rPr>
-          <w:lang w:val="en-US"/>
-        </w:rPr>
-        <w:t xml:space="preserve"> (of 30 million rows), the program either crashed due to running out of memory, or seemed to take extremely long to finish. This is also quite expectable because the file itself is around the size of 1GB, and copying </w:t>
-      </w:r>
-      <w:r>
-        <w:rPr>
-          <w:lang w:val="en-US"/>
-        </w:rPr>
-        <w:t xml:space="preserve">that over to the local file system of the other node can take quite a while. Perhaps using ukko006 as both the </w:t>
-      </w:r>
-      <w:proofErr w:type="spellStart"/>
-      <w:r>
-        <w:rPr>
-          <w:lang w:val="en-US"/>
-        </w:rPr>
-        <w:t>namenode</w:t>
-      </w:r>
-      <w:proofErr w:type="spellEnd"/>
-      <w:r>
-        <w:rPr>
-          <w:lang w:val="en-US"/>
-        </w:rPr>
-        <w:t xml:space="preserve"> and as a single </w:t>
-      </w:r>
-      <w:proofErr w:type="spellStart"/>
-      <w:r>
-        <w:rPr>
-          <w:lang w:val="en-US"/>
-        </w:rPr>
-        <w:t>datanode</w:t>
-      </w:r>
-      <w:proofErr w:type="spellEnd"/>
-      <w:r>
-        <w:rPr>
-          <w:lang w:val="en-US"/>
-        </w:rPr>
-        <w:t xml:space="preserve"> could have helped in this case.</w:t>
-      </w:r>
-    </w:p>
-    <w:p>
-      <w:pPr>
-        <w:ind w:left="720"/>
-        <w:rPr>
-          <w:lang w:val="en-US"/>
-        </w:rPr>
-      </w:pPr>
-    </w:p>
-    <w:p>
-      <w:pPr>
-        <w:ind w:left="720"/>
-        <w:rPr>
-          <w:lang w:val="en-US"/>
-        </w:rPr>
-      </w:pPr>
-    </w:p>
-    <w:p>
-      <w:pPr>
-        <w:ind w:left="720"/>
-        <w:rPr>
-          <w:lang w:val="en-US"/>
-        </w:rPr>
-      </w:pPr>
-      <w:r>
-        <w:rPr>
-          <w:lang w:val="en-US"/>
-        </w:rPr>
-        <w:t>Program (3) implements bloom filter by</w:t>
-      </w:r>
-      <w:r>
-        <w:rPr>
-          <w:lang w:val="en-US"/>
-        </w:rPr>
-        <w:t xml:space="preserve"> in the main function</w:t>
-      </w:r>
-      <w:r>
-        <w:rPr>
-          <w:lang w:val="en-US"/>
-        </w:rPr>
-        <w:t xml:space="preserve"> f</w:t>
-      </w:r>
-      <w:r>
-        <w:rPr>
-          <w:lang w:val="en-US"/>
-        </w:rPr>
-        <w:t xml:space="preserve">irst going through the </w:t>
-      </w:r>
-      <w:proofErr w:type="spellStart"/>
-      <w:r>
-        <w:rPr>
-          <w:lang w:val="en-US"/>
-        </w:rPr>
-        <w:t>scoreset</w:t>
-      </w:r>
-      <w:proofErr w:type="spellEnd"/>
-      <w:r>
-        <w:rPr>
-          <w:lang w:val="en-US"/>
-        </w:rPr>
-        <w:t xml:space="preserve">, and storing student IDs of scores (which satisfy the required values for courses 1 and 2 for joining) in a globally </w:t>
-      </w:r>
-      <w:proofErr w:type="spellStart"/>
-      <w:r>
-        <w:rPr>
-          <w:lang w:val="en-US"/>
-        </w:rPr>
-        <w:t>accessable</w:t>
-      </w:r>
-      <w:proofErr w:type="spellEnd"/>
+      <w:r>
+        <w:rPr>
+          <w:lang w:val="en-US"/>
+        </w:rPr>
+        <w:t>The program (3) seems to outmatch program (1) with most inputs</w:t>
+      </w:r>
+      <w:r>
+        <w:rPr>
+          <w:lang w:val="en-US"/>
+        </w:rPr>
+        <w:t xml:space="preserve">. </w:t>
+      </w:r>
+      <w:r>
+        <w:rPr>
+          <w:lang w:val="en-US"/>
+        </w:rPr>
+        <w:t>It doesn’t do as good as program (2) unless we</w:t>
+      </w:r>
       <w:r>
         <w:rPr>
           <w:lang w:val="en-US"/>
         </w:rPr>
         <w:t xml:space="preserve"> </w:t>
       </w:r>
-      <w:proofErr w:type="spellStart"/>
-      <w:r>
-        <w:rPr>
-          <w:lang w:val="en-US"/>
-        </w:rPr>
-        <w:t>BloomFilter</w:t>
-      </w:r>
-      <w:proofErr w:type="spellEnd"/>
-      <w:r>
-        <w:rPr>
-          <w:lang w:val="en-US"/>
-        </w:rPr>
-        <w:t xml:space="preserve"> object. </w:t>
-      </w:r>
-      <w:r>
-        <w:rPr>
-          <w:i/>
-          <w:lang w:val="en-US"/>
-        </w:rPr>
-        <w:t xml:space="preserve">This is possibly copied to the </w:t>
-      </w:r>
-      <w:proofErr w:type="spellStart"/>
-      <w:r>
-        <w:rPr>
-          <w:i/>
-          <w:lang w:val="en-US"/>
-        </w:rPr>
-        <w:t>datanodes</w:t>
-      </w:r>
-      <w:proofErr w:type="spellEnd"/>
-      <w:r>
-        <w:rPr>
-          <w:i/>
-          <w:lang w:val="en-US"/>
-        </w:rPr>
-        <w:t xml:space="preserve"> for processing as well.</w:t>
-      </w:r>
-    </w:p>
-    <w:p>
-      <w:pPr>
-        <w:ind w:left="720"/>
-        <w:rPr>
-          <w:lang w:val="en-US"/>
-        </w:rPr>
-      </w:pPr>
-    </w:p>
-    <w:p>
-      <w:pPr>
-        <w:ind w:left="720"/>
-        <w:rPr>
-          <w:lang w:val="en-US"/>
-        </w:rPr>
-      </w:pPr>
-      <w:r>
-        <w:rPr>
-          <w:lang w:val="en-US"/>
-        </w:rPr>
-        <w:t xml:space="preserve">The scores are handled the same way in their own mapper as in program (1), but mapper for students is different as it filters out students whose IDs aren’t stored in the bit array of the </w:t>
-      </w:r>
-      <w:proofErr w:type="spellStart"/>
-      <w:r>
-        <w:rPr>
-          <w:lang w:val="en-US"/>
-        </w:rPr>
-        <w:t>BloomFilter</w:t>
-      </w:r>
-      <w:proofErr w:type="spellEnd"/>
-      <w:r>
-        <w:rPr>
-          <w:lang w:val="en-US"/>
-        </w:rPr>
-        <w:t>. The reduce functionality is the same as in program (1) too like also mentioned before.</w:t>
-      </w:r>
-    </w:p>
-    <w:p>
-      <w:pPr>
-        <w:ind w:left="720"/>
-        <w:rPr>
-          <w:lang w:val="en-US"/>
-        </w:rPr>
-      </w:pPr>
-    </w:p>
-    <w:p>
-      <w:pPr>
-        <w:ind w:left="720"/>
-        <w:rPr>
-          <w:lang w:val="en-US"/>
-        </w:rPr>
-      </w:pPr>
-      <w:r>
-        <w:rPr>
-          <w:lang w:val="en-US"/>
-        </w:rPr>
-        <w:t>The program (3) seems to outmatch program (1) with most inputs</w:t>
-      </w:r>
-      <w:r>
-        <w:rPr>
-          <w:lang w:val="en-US"/>
-        </w:rPr>
-        <w:t xml:space="preserve">. </w:t>
-      </w:r>
-      <w:r>
-        <w:rPr>
-          <w:lang w:val="en-US"/>
-        </w:rPr>
-        <w:t>It doesn’t do as good as program (2) unless we</w:t>
-      </w:r>
-      <w:r>
-        <w:rPr>
-          <w:lang w:val="en-US"/>
-        </w:rPr>
-        <w:t xml:space="preserve"> </w:t>
-      </w:r>
-      <w:r>
-        <w:rPr>
-          <w:lang w:val="en-US"/>
-        </w:rPr>
-        <w:t xml:space="preserve">use </w:t>
-      </w:r>
-      <w:proofErr w:type="gramStart"/>
-      <w:r>
-        <w:rPr>
-          <w:lang w:val="en-US"/>
-        </w:rPr>
-        <w:t>fairly large</w:t>
-      </w:r>
-      <w:proofErr w:type="gramEnd"/>
-      <w:r>
-        <w:rPr>
-          <w:lang w:val="en-US"/>
-        </w:rPr>
-        <w:t xml:space="preserve"> datasets (which is also expectable).</w:t>
+      <w:r>
+        <w:rPr>
+          <w:lang w:val="en-US"/>
+        </w:rPr>
+        <w:t>use fairly large datasets (which is also expectable).</w:t>
       </w:r>
     </w:p>
     <w:p>
@@ -1842,21 +1456,7 @@
         <w:rPr>
           <w:lang w:val="en-US"/>
         </w:rPr>
-        <w:t xml:space="preserve">As a </w:t>
-      </w:r>
-      <w:proofErr w:type="spellStart"/>
-      <w:r>
-        <w:rPr>
-          <w:lang w:val="en-US"/>
-        </w:rPr>
-        <w:t>sidenote</w:t>
-      </w:r>
-      <w:proofErr w:type="spellEnd"/>
-      <w:r>
-        <w:rPr>
-          <w:lang w:val="en-US"/>
-        </w:rPr>
-        <w:t xml:space="preserve">, I also tried to do some optimization with </w:t>
+        <w:t xml:space="preserve">As a sidenote, I also tried to do some optimization with </w:t>
       </w:r>
       <w:r>
         <w:rPr>
@@ -1872,47 +1472,11 @@
           <w:lang w:val="en-US"/>
         </w:rPr>
       </w:pPr>
-      <w:proofErr w:type="spellStart"/>
-      <w:r>
-        <w:rPr>
-          <w:lang w:val="en-US"/>
-        </w:rPr>
-        <w:t>BloomFilter</w:t>
-      </w:r>
-      <w:proofErr w:type="spellEnd"/>
-      <w:r>
-        <w:rPr>
-          <w:lang w:val="en-US"/>
-        </w:rPr>
-        <w:t xml:space="preserve"> based on the </w:t>
-      </w:r>
-      <w:proofErr w:type="spellStart"/>
-      <w:r>
-        <w:rPr>
-          <w:lang w:val="en-US"/>
-        </w:rPr>
-        <w:t>scoreset</w:t>
-      </w:r>
-      <w:proofErr w:type="spellEnd"/>
-      <w:r>
-        <w:rPr>
-          <w:lang w:val="en-US"/>
-        </w:rPr>
-        <w:t xml:space="preserve"> the program is given. Later </w:t>
-      </w:r>
-      <w:proofErr w:type="gramStart"/>
-      <w:r>
-        <w:rPr>
-          <w:lang w:val="en-US"/>
-        </w:rPr>
-        <w:t>on</w:t>
-      </w:r>
-      <w:proofErr w:type="gramEnd"/>
-      <w:r>
-        <w:rPr>
-          <w:lang w:val="en-US"/>
-        </w:rPr>
-        <w:t xml:space="preserve"> I figured out that it </w:t>
+      <w:r>
+        <w:rPr>
+          <w:lang w:val="en-US"/>
+        </w:rPr>
+        <w:t xml:space="preserve">BloomFilter based on the scoreset the program is given. Later on I figured out that it </w:t>
       </w:r>
     </w:p>
     <w:p>
@@ -1954,35 +1518,7 @@
         <w:rPr>
           <w:lang w:val="en-US"/>
         </w:rPr>
-        <w:t xml:space="preserve">happen to appear. This holds because if </w:t>
-      </w:r>
-      <w:proofErr w:type="spellStart"/>
-      <w:r>
-        <w:rPr>
-          <w:lang w:val="en-US"/>
-        </w:rPr>
-        <w:t>BloomFilter</w:t>
-      </w:r>
-      <w:proofErr w:type="spellEnd"/>
-      <w:r>
-        <w:rPr>
-          <w:lang w:val="en-US"/>
-        </w:rPr>
-        <w:t xml:space="preserve"> </w:t>
-      </w:r>
-      <w:proofErr w:type="spellStart"/>
-      <w:r>
-        <w:rPr>
-          <w:lang w:val="en-US"/>
-        </w:rPr>
-        <w:t>errornously</w:t>
-      </w:r>
-      <w:proofErr w:type="spellEnd"/>
-      <w:r>
-        <w:rPr>
-          <w:lang w:val="en-US"/>
-        </w:rPr>
-        <w:t xml:space="preserve"> notices that a </w:t>
+        <w:t xml:space="preserve">happen to appear. This holds because if BloomFilter errornously notices that a </w:t>
       </w:r>
     </w:p>
     <w:p>
@@ -2040,19 +1576,11 @@
           <w:lang w:val="en-US"/>
         </w:rPr>
       </w:pPr>
-      <w:proofErr w:type="gramStart"/>
-      <w:r>
-        <w:rPr>
-          <w:lang w:val="en-US"/>
-        </w:rPr>
-        <w:t>First of all</w:t>
-      </w:r>
-      <w:proofErr w:type="gramEnd"/>
-      <w:r>
-        <w:rPr>
-          <w:lang w:val="en-US"/>
-        </w:rPr>
-        <w:t xml:space="preserve">, the construction time of the bloom filter </w:t>
+      <w:r>
+        <w:rPr>
+          <w:lang w:val="en-US"/>
+        </w:rPr>
+        <w:t xml:space="preserve">First of all, the construction time of the bloom filter </w:t>
       </w:r>
       <w:r>
         <w:rPr>
@@ -2088,21 +1616,7 @@
         <w:rPr>
           <w:lang w:val="en-US"/>
         </w:rPr>
-        <w:t xml:space="preserve"> Java code under the </w:t>
-      </w:r>
-      <w:proofErr w:type="gramStart"/>
-      <w:r>
-        <w:rPr>
-          <w:lang w:val="en-US"/>
-        </w:rPr>
-        <w:t>main(</w:t>
-      </w:r>
-      <w:proofErr w:type="gramEnd"/>
-      <w:r>
-        <w:rPr>
-          <w:lang w:val="en-US"/>
-        </w:rPr>
-        <w:t>) function of the program.</w:t>
+        <w:t xml:space="preserve"> Java code under the main() function of the program.</w:t>
       </w:r>
     </w:p>
     <w:p>
@@ -2235,21 +1749,7 @@
               <w:rPr>
                 <w:lang w:val="en-US"/>
               </w:rPr>
-              <w:t>Running time (</w:t>
-            </w:r>
-            <w:proofErr w:type="spellStart"/>
-            <w:r>
-              <w:rPr>
-                <w:lang w:val="en-US"/>
-              </w:rPr>
-              <w:t>ms</w:t>
-            </w:r>
-            <w:proofErr w:type="spellEnd"/>
-            <w:r>
-              <w:rPr>
-                <w:lang w:val="en-US"/>
-              </w:rPr>
-              <w:t>)</w:t>
+              <w:t>Running time (ms)</w:t>
             </w:r>
           </w:p>
         </w:tc>
@@ -2327,12 +1827,21 @@
               <w:rPr>
                 <w:lang w:val="en-US"/>
               </w:rPr>
-              <w:t>10123</w:t>
+              <w:t>6562</w:t>
+            </w:r>
+            <w:r>
+              <w:rPr>
+                <w:lang w:val="en-US"/>
+              </w:rPr>
+              <w:t xml:space="preserve"> (ukko)</w:t>
             </w:r>
           </w:p>
         </w:tc>
       </w:tr>
       <w:tr>
+        <w:trPr>
+          <w:trHeight w:val="255"/>
+        </w:trPr>
         <w:tc>
           <w:tcPr>
             <w:tcW w:w="2252" w:type="dxa"/>
@@ -2405,7 +1914,19 @@
               <w:rPr>
                 <w:lang w:val="en-US"/>
               </w:rPr>
-              <w:t>42143</w:t>
+              <w:t>8586</w:t>
+            </w:r>
+            <w:r>
+              <w:rPr>
+                <w:lang w:val="en-US"/>
+              </w:rPr>
+              <w:t xml:space="preserve"> </w:t>
+            </w:r>
+            <w:r>
+              <w:rPr>
+                <w:lang w:val="en-US"/>
+              </w:rPr>
+              <w:t>(ukko)</w:t>
             </w:r>
           </w:p>
         </w:tc>
@@ -2467,8 +1988,10 @@
               <w:rPr>
                 <w:lang w:val="en-US"/>
               </w:rPr>
-              <w:t>NA</w:t>
-            </w:r>
+              <w:t>196</w:t>
+            </w:r>
+            <w:bookmarkStart w:id="0" w:name="_GoBack"/>
+            <w:bookmarkEnd w:id="0"/>
           </w:p>
         </w:tc>
         <w:tc>
@@ -2486,7 +2009,19 @@
               <w:rPr>
                 <w:lang w:val="en-US"/>
               </w:rPr>
-              <w:t>NA</w:t>
+              <w:t>3374166</w:t>
+            </w:r>
+            <w:r>
+              <w:rPr>
+                <w:lang w:val="en-US"/>
+              </w:rPr>
+              <w:t xml:space="preserve"> (laptop</w:t>
+            </w:r>
+            <w:r>
+              <w:rPr>
+                <w:lang w:val="en-US"/>
+              </w:rPr>
+              <w:t>)</w:t>
             </w:r>
           </w:p>
         </w:tc>
@@ -2607,21 +2142,7 @@
         <w:rPr>
           <w:lang w:val="en-US"/>
         </w:rPr>
-        <w:t xml:space="preserve">I tried various solutions in implementing the task. Nonetheless, it seems none of them is good enough for processing the large datasets. Perhaps a better cluster configuration, and </w:t>
-      </w:r>
-      <w:proofErr w:type="gramStart"/>
-      <w:r>
-        <w:rPr>
-          <w:lang w:val="en-US"/>
-        </w:rPr>
-        <w:t>actually using</w:t>
-      </w:r>
-      <w:proofErr w:type="gramEnd"/>
-      <w:r>
-        <w:rPr>
-          <w:lang w:val="en-US"/>
-        </w:rPr>
-        <w:t xml:space="preserve"> more than two nodes for the processing could have made a difference.</w:t>
+        <w:t>I tried various solutions in implementing the task. Nonetheless, it seems none of them is good enough for processing the large datasets. Perhaps a better cluster configuration, and actually using more than two nodes for the processing could have made a difference.</w:t>
       </w:r>
     </w:p>
     <w:p>
@@ -2685,21 +2206,7 @@
         <w:rPr>
           <w:lang w:val="en-US"/>
         </w:rPr>
-        <w:t xml:space="preserve">EditDistanceV2 is </w:t>
-      </w:r>
-      <w:proofErr w:type="gramStart"/>
-      <w:r>
-        <w:rPr>
-          <w:lang w:val="en-US"/>
-        </w:rPr>
-        <w:t>similar to</w:t>
-      </w:r>
-      <w:proofErr w:type="gramEnd"/>
-      <w:r>
-        <w:rPr>
-          <w:lang w:val="en-US"/>
-        </w:rPr>
-        <w:t xml:space="preserve"> V1 with an exception that it only needs one phase map-reduce procedure in processing words of table2.txt, and gives the s</w:t>
+        <w:t>EditDistanceV2 is similar to V1 with an exception that it only needs one phase map-reduce procedure in processing words of table2.txt, and gives the s</w:t>
       </w:r>
       <w:r>
         <w:rPr>
@@ -2718,21 +2225,7 @@
         <w:rPr>
           <w:lang w:val="en-US"/>
         </w:rPr>
-        <w:t xml:space="preserve">Map workers compute also 2-grams for each processed word. </w:t>
-      </w:r>
-      <w:proofErr w:type="gramStart"/>
-      <w:r>
-        <w:rPr>
-          <w:lang w:val="en-US"/>
-        </w:rPr>
-        <w:t>Next</w:t>
-      </w:r>
-      <w:proofErr w:type="gramEnd"/>
-      <w:r>
-        <w:rPr>
-          <w:lang w:val="en-US"/>
-        </w:rPr>
-        <w:t xml:space="preserve"> they loop through the globally stored table1’s grams, see if the grams of two words overlap enough and if they do, computes edit distances between these two words. The words are outputted in reduce worker.</w:t>
+        <w:t>Map workers compute also 2-grams for each processed word. Next they loop through the globally stored table1’s grams, see if the grams of two words overlap enough and if they do, computes edit distances between these two words. The words are outputted in reduce worker.</w:t>
       </w:r>
     </w:p>
     <w:p>
@@ -2842,19 +2335,11 @@
         </w:rPr>
         <w:t xml:space="preserve">. For </w:t>
       </w:r>
-      <w:proofErr w:type="gramStart"/>
-      <w:r>
-        <w:rPr>
-          <w:lang w:val="en-US"/>
-        </w:rPr>
-        <w:t>example</w:t>
-      </w:r>
-      <w:proofErr w:type="gramEnd"/>
-      <w:r>
-        <w:rPr>
-          <w:lang w:val="en-US"/>
-        </w:rPr>
-        <w:t xml:space="preserve"> for string </w:t>
+      <w:r>
+        <w:rPr>
+          <w:lang w:val="en-US"/>
+        </w:rPr>
+        <w:t xml:space="preserve">example for string </w:t>
       </w:r>
       <w:r>
         <w:rPr>
@@ -2919,7 +2404,6 @@
         </w:rPr>
         <w:t xml:space="preserve"> we write all the </w:t>
       </w:r>
-      <w:proofErr w:type="gramStart"/>
       <w:r>
         <w:rPr>
           <w:lang w:val="en-US"/>
@@ -2930,28 +2414,7 @@
         <w:rPr>
           <w:lang w:val="en-US"/>
         </w:rPr>
-        <w:t>“</w:t>
-      </w:r>
-      <w:proofErr w:type="gramEnd"/>
-      <w:r>
-        <w:rPr>
-          <w:lang w:val="en-US"/>
-        </w:rPr>
-        <w:t>key”, “</w:t>
-      </w:r>
-      <w:proofErr w:type="spellStart"/>
-      <w:r>
-        <w:rPr>
-          <w:lang w:val="en-US"/>
-        </w:rPr>
-        <w:t>neighbours’</w:t>
-      </w:r>
-      <w:proofErr w:type="spellEnd"/>
-      <w:r>
-        <w:rPr>
-          <w:lang w:val="en-US"/>
-        </w:rPr>
-        <w:t xml:space="preserve"> original word”</w:t>
+        <w:t>“key”, “neighbours’ original word”</w:t>
       </w:r>
       <w:r>
         <w:rPr>
@@ -2977,30 +2440,147 @@
         <w:rPr>
           <w:lang w:val="en-US"/>
         </w:rPr>
-        <w:t xml:space="preserve">Duplicates are removed storing the nearest </w:t>
-      </w:r>
-      <w:proofErr w:type="spellStart"/>
-      <w:r>
-        <w:rPr>
-          <w:lang w:val="en-US"/>
-        </w:rPr>
-        <w:t>neighbours</w:t>
-      </w:r>
-      <w:proofErr w:type="spellEnd"/>
-      <w:r>
-        <w:rPr>
-          <w:lang w:val="en-US"/>
-        </w:rPr>
-        <w:t xml:space="preserve"> in Java’s </w:t>
-      </w:r>
-      <w:proofErr w:type="spellStart"/>
-      <w:r>
-        <w:rPr>
-          <w:lang w:val="en-US"/>
-        </w:rPr>
-        <w:t>HashSet</w:t>
-      </w:r>
-      <w:proofErr w:type="spellEnd"/>
+        <w:t>Duplicates are removed storing the nearest neighbours in Java’s HashSet.</w:t>
+      </w:r>
+    </w:p>
+    <w:p>
+      <w:pPr>
+        <w:rPr>
+          <w:lang w:val="en-US"/>
+        </w:rPr>
+      </w:pPr>
+    </w:p>
+    <w:p>
+      <w:pPr>
+        <w:rPr>
+          <w:lang w:val="en-US"/>
+        </w:rPr>
+      </w:pPr>
+    </w:p>
+    <w:p>
+      <w:pPr>
+        <w:rPr>
+          <w:lang w:val="en-US"/>
+        </w:rPr>
+      </w:pPr>
+      <w:r>
+        <w:rPr>
+          <w:lang w:val="en-US"/>
+        </w:rPr>
+        <w:t>I still tried something else and wrote EditDistanceV4. This one uses two phase map-reduce procedure where the second phase is reserved for removing the duplicate entries outputted by the first reducer. This was apparently something similar to what was suggested in the exercise session, so I thought it might be a correct solution in processing the big dataset.</w:t>
+      </w:r>
+    </w:p>
+    <w:p>
+      <w:pPr>
+        <w:rPr>
+          <w:lang w:val="en-US"/>
+        </w:rPr>
+      </w:pPr>
+    </w:p>
+    <w:p>
+      <w:pPr>
+        <w:rPr>
+          <w:rFonts w:ascii="Times New Roman" w:eastAsia="Times New Roman" w:hAnsi="Times New Roman" w:cs="Times New Roman"/>
+          <w:lang w:val="en-US"/>
+        </w:rPr>
+      </w:pPr>
+      <w:r>
+        <w:rPr>
+          <w:lang w:val="en-US"/>
+        </w:rPr>
+        <w:t>Here I first process both tables with a s</w:t>
+      </w:r>
+      <w:r>
+        <w:rPr>
+          <w:lang w:val="en-US"/>
+        </w:rPr>
+        <w:t>imilar map worker. It computes q</w:t>
+      </w:r>
+      <w:r>
+        <w:rPr>
+          <w:lang w:val="en-US"/>
+        </w:rPr>
+        <w:t>-grams for each word</w:t>
+      </w:r>
+      <w:r>
+        <w:rPr>
+          <w:lang w:val="en-US"/>
+        </w:rPr>
+        <w:t xml:space="preserve"> with given parameter q</w:t>
+      </w:r>
+      <w:r>
+        <w:rPr>
+          <w:lang w:val="en-US"/>
+        </w:rPr>
+        <w:t xml:space="preserve">, and outputs </w:t>
+      </w:r>
+      <w:r>
+        <w:rPr>
+          <w:lang w:val="en-US"/>
+        </w:rPr>
+        <w:t xml:space="preserve">the </w:t>
+      </w:r>
+      <w:r>
+        <w:rPr>
+          <w:lang w:val="en-US"/>
+        </w:rPr>
+        <w:t xml:space="preserve">different combinations of the </w:t>
+      </w:r>
+      <w:r>
+        <w:rPr>
+          <w:lang w:val="en-US"/>
+        </w:rPr>
+        <w:t>q</w:t>
+      </w:r>
+      <w:r>
+        <w:rPr>
+          <w:lang w:val="en-US"/>
+        </w:rPr>
+        <w:t>-grams along with the word and table notion. The amount of outputted combinations for each word depends on the used threshold</w:t>
+      </w:r>
+      <w:r>
+        <w:rPr>
+          <w:lang w:val="en-US"/>
+        </w:rPr>
+        <w:t>, and t</w:t>
+      </w:r>
+      <w:r>
+        <w:rPr>
+          <w:lang w:val="en-US"/>
+        </w:rPr>
+        <w:t xml:space="preserve">he map workers output </w:t>
+      </w:r>
+      <w:r>
+        <w:rPr>
+          <w:rFonts w:ascii="Times New Roman" w:eastAsia="Times New Roman" w:hAnsi="Times New Roman" w:cs="Times New Roman"/>
+          <w:lang w:val="en-US"/>
+        </w:rPr>
+        <w:t>n-q+1-tq</w:t>
+      </w:r>
+      <w:r>
+        <w:rPr>
+          <w:lang w:val="en-US"/>
+        </w:rPr>
+        <w:t xml:space="preserve"> </w:t>
+      </w:r>
+      <w:r>
+        <w:rPr>
+          <w:lang w:val="en-US"/>
+        </w:rPr>
+        <w:t>different combinations. Here n is the length of words (12</w:t>
+      </w:r>
+      <w:r>
+        <w:rPr>
+          <w:lang w:val="en-US"/>
+        </w:rPr>
+        <w:t>)</w:t>
+      </w:r>
+      <w:r>
+        <w:rPr>
+          <w:lang w:val="en-US"/>
+        </w:rPr>
+        <w:t>, and t the used threshold</w:t>
+      </w:r>
       <w:r>
         <w:rPr>
           <w:lang w:val="en-US"/>
@@ -3021,72 +2601,346 @@
           <w:lang w:val="en-US"/>
         </w:rPr>
       </w:pPr>
-    </w:p>
-    <w:p>
-      <w:pPr>
-        <w:rPr>
-          <w:lang w:val="en-US"/>
-        </w:rPr>
-      </w:pPr>
-      <w:r>
-        <w:rPr>
-          <w:lang w:val="en-US"/>
-        </w:rPr>
-        <w:t xml:space="preserve">I still tried something else and wrote EditDistanceV4. This one uses two phase map-reduce procedure where the second phase is reserved for removing the duplicate entries outputted by the first reducer. This was apparently something </w:t>
-      </w:r>
-      <w:proofErr w:type="gramStart"/>
-      <w:r>
-        <w:rPr>
-          <w:lang w:val="en-US"/>
-        </w:rPr>
-        <w:t>similar to</w:t>
-      </w:r>
-      <w:proofErr w:type="gramEnd"/>
-      <w:r>
-        <w:rPr>
-          <w:lang w:val="en-US"/>
-        </w:rPr>
-        <w:t xml:space="preserve"> what was suggested in the exercise session, so I thought it might be a correct solution in processing the big dataset.</w:t>
-      </w:r>
-    </w:p>
-    <w:p>
-      <w:pPr>
-        <w:rPr>
-          <w:lang w:val="en-US"/>
-        </w:rPr>
-      </w:pPr>
-    </w:p>
-    <w:p>
-      <w:pPr>
-        <w:rPr>
-          <w:rFonts w:ascii="Times New Roman" w:eastAsia="Times New Roman" w:hAnsi="Times New Roman" w:cs="Times New Roman"/>
-          <w:lang w:val="en-US"/>
-        </w:rPr>
-      </w:pPr>
-      <w:r>
-        <w:rPr>
-          <w:lang w:val="en-US"/>
-        </w:rPr>
-        <w:t>Here I first process both tables with a similar map worker. It computes 2-grams for each word, and outputs different combinations of the 2-grams along with the word and table notion. The amount of outputted combinations for each word depends on the used threshold</w:t>
-      </w:r>
-      <w:r>
-        <w:rPr>
-          <w:lang w:val="en-US"/>
-        </w:rPr>
-        <w:t>, and t</w:t>
-      </w:r>
-      <w:r>
-        <w:rPr>
-          <w:lang w:val="en-US"/>
-        </w:rPr>
-        <w:t xml:space="preserve">he map workers output </w:t>
-      </w:r>
-      <w:r>
-        <w:rPr>
-          <w:rFonts w:ascii="Times New Roman" w:eastAsia="Times New Roman" w:hAnsi="Times New Roman" w:cs="Times New Roman"/>
-          <w:lang w:val="en-US"/>
-        </w:rPr>
-        <w:t>n-q+1-tq</w:t>
+      <w:r>
+        <w:rPr>
+          <w:lang w:val="en-US"/>
+        </w:rPr>
+        <w:t xml:space="preserve">Next we have a single reduce function where for each received </w:t>
+      </w:r>
+      <w:r>
+        <w:rPr>
+          <w:lang w:val="en-US"/>
+        </w:rPr>
+        <w:t>q</w:t>
+      </w:r>
+      <w:r>
+        <w:rPr>
+          <w:lang w:val="en-US"/>
+        </w:rPr>
+        <w:t>-</w:t>
+      </w:r>
+      <w:r>
+        <w:rPr>
+          <w:lang w:val="en-US"/>
+        </w:rPr>
+        <w:t>gram</w:t>
+      </w:r>
+      <w:r>
+        <w:rPr>
+          <w:lang w:val="en-US"/>
+        </w:rPr>
+        <w:t>s</w:t>
+      </w:r>
+      <w:r>
+        <w:rPr>
+          <w:lang w:val="en-US"/>
+        </w:rPr>
+        <w:t xml:space="preserve"> combination, and a list of values (= words from both tables</w:t>
+      </w:r>
+      <w:r>
+        <w:rPr>
+          <w:lang w:val="en-US"/>
+        </w:rPr>
+        <w:t xml:space="preserve"> which satisfy that</w:t>
+      </w:r>
+      <w:r>
+        <w:rPr>
+          <w:lang w:val="en-US"/>
+        </w:rPr>
+        <w:t xml:space="preserve"> combination)</w:t>
+      </w:r>
+      <w:r>
+        <w:rPr>
+          <w:lang w:val="en-US"/>
+        </w:rPr>
+        <w:t>, it stores the values in two lists (one for both tables). Next as brute force solution, it computes the edit distance for each word from list of table1 to each word from list of table2. If the edit distance is at most the threshold, the word pair is written as middle output in the global file system.</w:t>
+      </w:r>
+    </w:p>
+    <w:p>
+      <w:pPr>
+        <w:rPr>
+          <w:lang w:val="en-US"/>
+        </w:rPr>
+      </w:pPr>
+    </w:p>
+    <w:p>
+      <w:pPr>
+        <w:rPr>
+          <w:lang w:val="en-US"/>
+        </w:rPr>
+      </w:pPr>
+      <w:r>
+        <w:rPr>
+          <w:lang w:val="en-US"/>
+        </w:rPr>
+        <w:t xml:space="preserve">This middle output </w:t>
+      </w:r>
+      <w:r>
+        <w:rPr>
+          <w:lang w:val="en-US"/>
+        </w:rPr>
+        <w:t>may contain</w:t>
+      </w:r>
+      <w:r>
+        <w:rPr>
+          <w:lang w:val="en-US"/>
+        </w:rPr>
+        <w:t xml:space="preserve"> lots of duplicate entries and thus the functionality does yet another map-reduce procedure to simply remove the duplicate entries.</w:t>
+      </w:r>
+    </w:p>
+    <w:p>
+      <w:pPr>
+        <w:rPr>
+          <w:lang w:val="en-US"/>
+        </w:rPr>
+      </w:pPr>
+    </w:p>
+    <w:p>
+      <w:pPr>
+        <w:rPr>
+          <w:lang w:val="en-US"/>
+        </w:rPr>
+      </w:pPr>
+    </w:p>
+    <w:p>
+      <w:pPr>
+        <w:rPr>
+          <w:lang w:val="en-US"/>
+        </w:rPr>
+      </w:pPr>
+      <w:r>
+        <w:rPr>
+          <w:lang w:val="en-US"/>
+        </w:rPr>
+        <w:t xml:space="preserve">All these solutions were good enough in computing the solutions for the small datasets with my own local computer. In Ukko however, only EditDistanceV3 and EditDistanceV4 successfully processed the small </w:t>
+      </w:r>
+      <w:r>
+        <w:rPr>
+          <w:lang w:val="en-US"/>
+        </w:rPr>
+        <w:t>dataset with threshold 1</w:t>
+      </w:r>
+      <w:r>
+        <w:rPr>
+          <w:lang w:val="en-US"/>
+        </w:rPr>
+        <w:t>.</w:t>
+      </w:r>
+      <w:r>
+        <w:rPr>
+          <w:lang w:val="en-US"/>
+        </w:rPr>
+        <w:t xml:space="preserve"> And only EditDistanceV4 successfully processed the small dataset with threshold 2.</w:t>
+      </w:r>
+    </w:p>
+    <w:p>
+      <w:pPr>
+        <w:rPr>
+          <w:lang w:val="en-US"/>
+        </w:rPr>
+      </w:pPr>
+    </w:p>
+    <w:p>
+      <w:pPr>
+        <w:rPr>
+          <w:lang w:val="en-US"/>
+        </w:rPr>
+      </w:pPr>
+      <w:r>
+        <w:rPr>
+          <w:lang w:val="en-US"/>
+        </w:rPr>
+        <w:t>The problem with V1 and V2 was that the heap size got too large</w:t>
+      </w:r>
+      <w:r>
+        <w:rPr>
+          <w:lang w:val="en-US"/>
+        </w:rPr>
+        <w:t>,</w:t>
+      </w:r>
+      <w:r>
+        <w:rPr>
+          <w:lang w:val="en-US"/>
+        </w:rPr>
+        <w:t xml:space="preserve"> and </w:t>
+      </w:r>
+      <w:r>
+        <w:rPr>
+          <w:lang w:val="en-US"/>
+        </w:rPr>
+        <w:t xml:space="preserve">thus </w:t>
+      </w:r>
+      <w:r>
+        <w:rPr>
+          <w:lang w:val="en-US"/>
+        </w:rPr>
+        <w:t>the executions failed.</w:t>
+      </w:r>
+      <w:r>
+        <w:rPr>
+          <w:lang w:val="en-US"/>
+        </w:rPr>
+        <w:t xml:space="preserve"> V3 on Ukko (with a small dataset) failed to an IOException after 22min since starting execution. Map-phase was then 97% done.</w:t>
+      </w:r>
+    </w:p>
+    <w:p>
+      <w:pPr>
+        <w:rPr>
+          <w:lang w:val="en-US"/>
+        </w:rPr>
+      </w:pPr>
+    </w:p>
+    <w:p>
+      <w:pPr>
+        <w:rPr>
+          <w:lang w:val="en-US"/>
+        </w:rPr>
+      </w:pPr>
+      <w:r>
+        <w:rPr>
+          <w:lang w:val="en-US"/>
+        </w:rPr>
+        <w:t>V4 on the other hand performed decently well in Ukko with a small dataset. These execution times ar</w:t>
+      </w:r>
+      <w:r>
+        <w:rPr>
+          <w:lang w:val="en-US"/>
+        </w:rPr>
+        <w:t>e also shown in the table above. The running time for threshold 1 (6562 ms) was received by setting q as 6, and for threshold 2, the running time (8586 ms) was received with q being set to 4.</w:t>
+      </w:r>
+    </w:p>
+    <w:p>
+      <w:pPr>
+        <w:rPr>
+          <w:lang w:val="en-US"/>
+        </w:rPr>
+      </w:pPr>
+    </w:p>
+    <w:p>
+      <w:pPr>
+        <w:rPr>
+          <w:lang w:val="en-US"/>
+        </w:rPr>
+      </w:pPr>
+      <w:r>
+        <w:rPr>
+          <w:lang w:val="en-US"/>
+        </w:rPr>
+        <w:t>I couldn’t get Ukko to finish the map phase for b</w:t>
+      </w:r>
+      <w:r>
+        <w:rPr>
+          <w:lang w:val="en-US"/>
+        </w:rPr>
+        <w:t>ig data though. For t = 1, and q = 1</w:t>
+      </w:r>
+      <w:r>
+        <w:rPr>
+          <w:lang w:val="en-US"/>
+        </w:rPr>
+        <w:t xml:space="preserve"> it </w:t>
+      </w:r>
+      <w:r>
+        <w:rPr>
+          <w:lang w:val="en-US"/>
+        </w:rPr>
+        <w:t>ra</w:t>
+      </w:r>
+      <w:r>
+        <w:rPr>
+          <w:lang w:val="en-US"/>
+        </w:rPr>
+        <w:t>n out of memory when the map phase was 60% done.</w:t>
+      </w:r>
+    </w:p>
+    <w:p>
+      <w:pPr>
+        <w:rPr>
+          <w:lang w:val="en-US"/>
+        </w:rPr>
+      </w:pPr>
+      <w:r>
+        <w:rPr>
+          <w:lang w:val="en-US"/>
+        </w:rPr>
+        <w:t>I eventually tried running the program on my laptop, and it actually managed to complete running program V4 with big data with t = 1 and q = 6.</w:t>
+      </w:r>
+      <w:r>
+        <w:rPr>
+          <w:lang w:val="en-US"/>
+        </w:rPr>
+        <w:t xml:space="preserve"> The running time and amount of</w:t>
+      </w:r>
+      <w:r>
+        <w:rPr>
+          <w:lang w:val="en-US"/>
+        </w:rPr>
+        <w:t xml:space="preserve"> rows can be found in the table above.</w:t>
+      </w:r>
+    </w:p>
+    <w:p>
+      <w:pPr>
+        <w:rPr>
+          <w:lang w:val="en-US"/>
+        </w:rPr>
+      </w:pPr>
+    </w:p>
+    <w:p>
+      <w:pPr>
+        <w:rPr>
+          <w:lang w:val="en-US"/>
+        </w:rPr>
+      </w:pPr>
+    </w:p>
+    <w:p>
+      <w:pPr>
+        <w:rPr>
+          <w:lang w:val="en-US"/>
+        </w:rPr>
+      </w:pPr>
+      <w:r>
+        <w:rPr>
+          <w:lang w:val="en-US"/>
+        </w:rPr>
+        <w:t>b)</w:t>
+      </w:r>
+    </w:p>
+    <w:p>
+      <w:pPr>
+        <w:rPr>
+          <w:lang w:val="en-US"/>
+        </w:rPr>
+      </w:pPr>
+    </w:p>
+    <w:p>
+      <w:pPr>
+        <w:rPr>
+          <w:lang w:val="en-US"/>
+        </w:rPr>
+      </w:pPr>
+      <w:r>
+        <w:rPr>
+          <w:lang w:val="en-US"/>
+        </w:rPr>
+        <w:t xml:space="preserve">Performance analysis of the different solutions is </w:t>
+      </w:r>
+      <w:r>
+        <w:rPr>
+          <w:lang w:val="en-US"/>
+        </w:rPr>
+        <w:t>somewhat</w:t>
+      </w:r>
+      <w:r>
+        <w:rPr>
+          <w:lang w:val="en-US"/>
+        </w:rPr>
+        <w:t xml:space="preserve"> described </w:t>
+      </w:r>
+      <w:r>
+        <w:rPr>
+          <w:lang w:val="en-US"/>
+        </w:rPr>
+        <w:t xml:space="preserve">above. </w:t>
       </w:r>
       <w:r>
         <w:rPr>
@@ -3094,350 +2948,85 @@
         </w:rPr>
         <w:t xml:space="preserve"> </w:t>
       </w:r>
-      <w:r>
-        <w:rPr>
-          <w:lang w:val="en-US"/>
-        </w:rPr>
-        <w:t>different combinations. Here n is the length of words (12) and q the length of grams (2).</w:t>
-      </w:r>
-    </w:p>
-    <w:p>
-      <w:pPr>
-        <w:rPr>
-          <w:lang w:val="en-US"/>
-        </w:rPr>
-      </w:pPr>
-      <w:r>
-        <w:rPr>
-          <w:lang w:val="en-US"/>
-        </w:rPr>
-        <w:t>By combinatorics this means that when threshold is 1, for each processed word by either map worker, the worker outputs 220 different keys (= gram combinations separated by commas) along with the word itself. For threshold 2 this amount is 792.</w:t>
-      </w:r>
-    </w:p>
-    <w:p>
-      <w:pPr>
-        <w:rPr>
-          <w:lang w:val="en-US"/>
-        </w:rPr>
-      </w:pPr>
-    </w:p>
-    <w:p>
-      <w:pPr>
-        <w:rPr>
-          <w:lang w:val="en-US"/>
-        </w:rPr>
-      </w:pPr>
-      <w:proofErr w:type="gramStart"/>
-      <w:r>
-        <w:rPr>
-          <w:lang w:val="en-US"/>
-        </w:rPr>
-        <w:t>Next</w:t>
-      </w:r>
-      <w:proofErr w:type="gramEnd"/>
-      <w:r>
-        <w:rPr>
-          <w:lang w:val="en-US"/>
-        </w:rPr>
-        <w:t xml:space="preserve"> we have a single reduce function where for each received </w:t>
-      </w:r>
-      <w:r>
-        <w:rPr>
-          <w:lang w:val="en-US"/>
-        </w:rPr>
-        <w:t>2-</w:t>
-      </w:r>
-      <w:r>
-        <w:rPr>
-          <w:lang w:val="en-US"/>
-        </w:rPr>
-        <w:t>gram</w:t>
-      </w:r>
-      <w:r>
-        <w:rPr>
-          <w:lang w:val="en-US"/>
-        </w:rPr>
-        <w:t>s</w:t>
-      </w:r>
-      <w:r>
-        <w:rPr>
-          <w:lang w:val="en-US"/>
-        </w:rPr>
-        <w:t xml:space="preserve"> combination, and a list of values (= words from both tables</w:t>
-      </w:r>
-      <w:r>
-        <w:rPr>
-          <w:lang w:val="en-US"/>
-        </w:rPr>
-        <w:t xml:space="preserve"> which satisfy that</w:t>
-      </w:r>
-      <w:r>
-        <w:rPr>
-          <w:lang w:val="en-US"/>
-        </w:rPr>
-        <w:t xml:space="preserve"> combination)</w:t>
-      </w:r>
-      <w:r>
-        <w:rPr>
-          <w:lang w:val="en-US"/>
-        </w:rPr>
-        <w:t>, it stores the values in two lists (one for both tables). Next as brute force solution, it computes the edit distance for each word from list of table1 to each word from list of table2. If the edit distance is at most the threshold, the word pair is written as middle output in the global file system.</w:t>
-      </w:r>
-    </w:p>
-    <w:p>
-      <w:pPr>
-        <w:rPr>
-          <w:lang w:val="en-US"/>
-        </w:rPr>
-      </w:pPr>
-    </w:p>
-    <w:p>
-      <w:pPr>
-        <w:rPr>
-          <w:lang w:val="en-US"/>
-        </w:rPr>
-      </w:pPr>
-      <w:r>
-        <w:rPr>
-          <w:lang w:val="en-US"/>
-        </w:rPr>
-        <w:t>This middle output contains lots of duplicate entries and thus the functionality does yet another map-reduce procedure to simply remove the duplicate entries.</w:t>
-      </w:r>
-    </w:p>
-    <w:p>
-      <w:pPr>
-        <w:rPr>
-          <w:lang w:val="en-US"/>
-        </w:rPr>
-      </w:pPr>
-    </w:p>
-    <w:p>
-      <w:pPr>
-        <w:rPr>
-          <w:lang w:val="en-US"/>
-        </w:rPr>
-      </w:pPr>
-    </w:p>
-    <w:p>
-      <w:pPr>
-        <w:rPr>
-          <w:lang w:val="en-US"/>
-        </w:rPr>
-      </w:pPr>
-      <w:r>
-        <w:rPr>
-          <w:lang w:val="en-US"/>
-        </w:rPr>
-        <w:t xml:space="preserve">All these solutions were good enough in computing the solutions for the small datasets with my own local computer. In </w:t>
-      </w:r>
-      <w:proofErr w:type="spellStart"/>
-      <w:r>
-        <w:rPr>
-          <w:lang w:val="en-US"/>
-        </w:rPr>
-        <w:t>Ukko</w:t>
-      </w:r>
-      <w:proofErr w:type="spellEnd"/>
-      <w:r>
-        <w:rPr>
-          <w:lang w:val="en-US"/>
-        </w:rPr>
-        <w:t xml:space="preserve"> however, only EditDistanceV3 and EditDistanceV4 successfully processed the small </w:t>
-      </w:r>
-      <w:r>
-        <w:rPr>
-          <w:lang w:val="en-US"/>
-        </w:rPr>
-        <w:t>dataset with threshold 1</w:t>
-      </w:r>
-      <w:r>
-        <w:rPr>
-          <w:lang w:val="en-US"/>
-        </w:rPr>
-        <w:t>.</w:t>
-      </w:r>
-      <w:r>
-        <w:rPr>
-          <w:lang w:val="en-US"/>
-        </w:rPr>
-        <w:t xml:space="preserve"> And only EditDistanceV4 successfully processed the small dataset with threshold 2.</w:t>
-      </w:r>
-    </w:p>
-    <w:p>
-      <w:pPr>
-        <w:rPr>
-          <w:lang w:val="en-US"/>
-        </w:rPr>
-      </w:pPr>
-    </w:p>
-    <w:p>
-      <w:pPr>
-        <w:rPr>
-          <w:lang w:val="en-US"/>
-        </w:rPr>
-      </w:pPr>
-      <w:r>
-        <w:rPr>
-          <w:lang w:val="en-US"/>
-        </w:rPr>
-        <w:t xml:space="preserve"> The problem with V1 and V2 was that the heap size got too large</w:t>
-      </w:r>
-      <w:r>
-        <w:rPr>
-          <w:lang w:val="en-US"/>
-        </w:rPr>
-        <w:t>,</w:t>
-      </w:r>
-      <w:r>
-        <w:rPr>
-          <w:lang w:val="en-US"/>
-        </w:rPr>
-        <w:t xml:space="preserve"> and </w:t>
-      </w:r>
-      <w:r>
-        <w:rPr>
-          <w:lang w:val="en-US"/>
-        </w:rPr>
-        <w:t xml:space="preserve">thus </w:t>
-      </w:r>
-      <w:r>
-        <w:rPr>
-          <w:lang w:val="en-US"/>
-        </w:rPr>
-        <w:t>the executions failed.</w:t>
-      </w:r>
-      <w:r>
-        <w:rPr>
-          <w:lang w:val="en-US"/>
-        </w:rPr>
-        <w:t xml:space="preserve"> V3 on </w:t>
-      </w:r>
-      <w:proofErr w:type="spellStart"/>
-      <w:r>
-        <w:rPr>
-          <w:lang w:val="en-US"/>
-        </w:rPr>
-        <w:t>Ukko</w:t>
-      </w:r>
-      <w:proofErr w:type="spellEnd"/>
-      <w:r>
-        <w:rPr>
-          <w:lang w:val="en-US"/>
-        </w:rPr>
-        <w:t xml:space="preserve"> (with a small dataset) failed to an </w:t>
-      </w:r>
-      <w:proofErr w:type="spellStart"/>
-      <w:r>
-        <w:rPr>
-          <w:lang w:val="en-US"/>
-        </w:rPr>
-        <w:t>IOException</w:t>
-      </w:r>
-      <w:proofErr w:type="spellEnd"/>
-      <w:r>
-        <w:rPr>
-          <w:lang w:val="en-US"/>
-        </w:rPr>
-        <w:t xml:space="preserve"> after 22min since starting execution. Map-phase was then 97% done.</w:t>
-      </w:r>
-    </w:p>
-    <w:p>
-      <w:pPr>
-        <w:rPr>
-          <w:lang w:val="en-US"/>
-        </w:rPr>
-      </w:pPr>
-    </w:p>
-    <w:p>
-      <w:pPr>
-        <w:rPr>
-          <w:lang w:val="en-US"/>
-        </w:rPr>
-      </w:pPr>
-      <w:r>
-        <w:rPr>
-          <w:lang w:val="en-US"/>
-        </w:rPr>
-        <w:t xml:space="preserve">V4 on the other hand performed decently well in </w:t>
-      </w:r>
-      <w:proofErr w:type="spellStart"/>
-      <w:r>
-        <w:rPr>
-          <w:lang w:val="en-US"/>
-        </w:rPr>
-        <w:t>Ukko</w:t>
-      </w:r>
-      <w:proofErr w:type="spellEnd"/>
-      <w:r>
-        <w:rPr>
-          <w:lang w:val="en-US"/>
-        </w:rPr>
-        <w:t xml:space="preserve"> with a small dataset. These execution times are also shown in the table above; around 10s with threshold 1 and 42s with threshold 2.</w:t>
-      </w:r>
-    </w:p>
-    <w:p>
-      <w:pPr>
-        <w:rPr>
-          <w:lang w:val="en-US"/>
-        </w:rPr>
-      </w:pPr>
-    </w:p>
-    <w:p>
-      <w:pPr>
-        <w:rPr>
-          <w:lang w:val="en-US"/>
-        </w:rPr>
-      </w:pPr>
-    </w:p>
-    <w:p>
-      <w:pPr>
-        <w:rPr>
-          <w:lang w:val="en-US"/>
-        </w:rPr>
-      </w:pPr>
-      <w:r>
-        <w:rPr>
-          <w:lang w:val="en-US"/>
-        </w:rPr>
-        <w:t>b)</w:t>
-      </w:r>
-    </w:p>
-    <w:p>
-      <w:pPr>
-        <w:rPr>
-          <w:lang w:val="en-US"/>
-        </w:rPr>
-      </w:pPr>
-    </w:p>
-    <w:p>
-      <w:pPr>
-        <w:rPr>
-          <w:lang w:val="en-US"/>
-        </w:rPr>
-      </w:pPr>
-      <w:r>
-        <w:rPr>
-          <w:lang w:val="en-US"/>
-        </w:rPr>
-        <w:t xml:space="preserve">Performance analysis of the different solutions is </w:t>
-      </w:r>
-      <w:r>
-        <w:rPr>
-          <w:lang w:val="en-US"/>
-        </w:rPr>
-        <w:t>somewhat</w:t>
-      </w:r>
-      <w:r>
-        <w:rPr>
-          <w:lang w:val="en-US"/>
-        </w:rPr>
-        <w:t xml:space="preserve"> described </w:t>
-      </w:r>
-      <w:r>
-        <w:rPr>
-          <w:lang w:val="en-US"/>
-        </w:rPr>
-        <w:t xml:space="preserve">above. </w:t>
+    </w:p>
+    <w:p>
+      <w:pPr>
+        <w:rPr>
+          <w:lang w:val="en-US"/>
+        </w:rPr>
+      </w:pPr>
+    </w:p>
+    <w:p>
+      <w:pPr>
+        <w:rPr>
+          <w:lang w:val="en-US"/>
+        </w:rPr>
+      </w:pPr>
+      <w:r>
+        <w:rPr>
+          <w:lang w:val="en-US"/>
+        </w:rPr>
+        <w:t>EditDistanceV4 ended up being the best solution</w:t>
+      </w:r>
+      <w:r>
+        <w:rPr>
+          <w:lang w:val="en-US"/>
+        </w:rPr>
+        <w:t xml:space="preserve"> (especially for threshold </w:t>
+      </w:r>
+      <w:r>
+        <w:rPr>
+          <w:lang w:val="en-US"/>
+        </w:rPr>
+        <w:t>&gt; 1</w:t>
+      </w:r>
+      <w:r>
+        <w:rPr>
+          <w:lang w:val="en-US"/>
+        </w:rPr>
+        <w:t>)</w:t>
+      </w:r>
+      <w:r>
+        <w:rPr>
+          <w:lang w:val="en-US"/>
+        </w:rPr>
+        <w:t xml:space="preserve"> because it stores only a little bit of data in global file system that the map workers need</w:t>
+      </w:r>
+      <w:r>
+        <w:rPr>
+          <w:lang w:val="en-US"/>
+        </w:rPr>
+        <w:t>. And in this case,</w:t>
+      </w:r>
+      <w:r>
+        <w:rPr>
+          <w:lang w:val="en-US"/>
+        </w:rPr>
+        <w:t xml:space="preserve"> the amount of outputted </w:t>
+      </w:r>
+      <w:r>
+        <w:rPr>
+          <w:lang w:val="en-US"/>
+        </w:rPr>
+        <w:t>q</w:t>
+      </w:r>
+      <w:r>
+        <w:rPr>
+          <w:lang w:val="en-US"/>
+        </w:rPr>
+        <w:t>-grams combinations</w:t>
+      </w:r>
+      <w:r>
+        <w:rPr>
+          <w:lang w:val="en-US"/>
+        </w:rPr>
+        <w:t xml:space="preserve"> (in first map phase)</w:t>
+      </w:r>
+      <w:r>
+        <w:rPr>
+          <w:lang w:val="en-US"/>
+        </w:rPr>
+        <w:t xml:space="preserve"> is</w:t>
       </w:r>
       <w:r>
         <w:rPr>
@@ -3445,99 +3034,23 @@
         </w:rPr>
         <w:t xml:space="preserve"> </w:t>
       </w:r>
-    </w:p>
-    <w:p>
-      <w:pPr>
-        <w:rPr>
-          <w:lang w:val="en-US"/>
-        </w:rPr>
-      </w:pPr>
-    </w:p>
-    <w:p>
-      <w:pPr>
-        <w:rPr>
-          <w:lang w:val="en-US"/>
-        </w:rPr>
-      </w:pPr>
-      <w:r>
-        <w:rPr>
-          <w:lang w:val="en-US"/>
-        </w:rPr>
-        <w:t>EditDistanceV4 ended up being the best solution</w:t>
-      </w:r>
-      <w:r>
-        <w:rPr>
-          <w:lang w:val="en-US"/>
-        </w:rPr>
-        <w:t xml:space="preserve"> (especially for threshold </w:t>
-      </w:r>
-      <w:r>
-        <w:rPr>
-          <w:lang w:val="en-US"/>
-        </w:rPr>
-        <w:t>&gt; 1</w:t>
-      </w:r>
-      <w:r>
-        <w:rPr>
-          <w:lang w:val="en-US"/>
-        </w:rPr>
-        <w:t>)</w:t>
-      </w:r>
-      <w:r>
-        <w:rPr>
-          <w:lang w:val="en-US"/>
-        </w:rPr>
-        <w:t xml:space="preserve"> because it stores only a little bit of data in global file system that the map workers need</w:t>
-      </w:r>
-      <w:r>
-        <w:rPr>
-          <w:lang w:val="en-US"/>
-        </w:rPr>
-        <w:t>. And in this case,</w:t>
-      </w:r>
-      <w:r>
-        <w:rPr>
-          <w:lang w:val="en-US"/>
-        </w:rPr>
-        <w:t xml:space="preserve"> the amount of outputted 2-grams combinations</w:t>
-      </w:r>
-      <w:r>
-        <w:rPr>
-          <w:lang w:val="en-US"/>
-        </w:rPr>
-        <w:t xml:space="preserve"> (in first map phase)</w:t>
-      </w:r>
-      <w:r>
-        <w:rPr>
-          <w:lang w:val="en-US"/>
-        </w:rPr>
-        <w:t xml:space="preserve"> is </w:t>
-      </w:r>
-      <w:r>
-        <w:rPr>
-          <w:lang w:val="en-US"/>
-        </w:rPr>
-        <w:t xml:space="preserve">also </w:t>
-      </w:r>
-      <w:r>
-        <w:rPr>
-          <w:lang w:val="en-US"/>
-        </w:rPr>
-        <w:t xml:space="preserve">much smaller than the </w:t>
-      </w:r>
-      <w:proofErr w:type="gramStart"/>
-      <w:r>
-        <w:rPr>
-          <w:lang w:val="en-US"/>
-        </w:rPr>
-        <w:t>amount</w:t>
-      </w:r>
-      <w:proofErr w:type="gramEnd"/>
-      <w:r>
-        <w:rPr>
-          <w:lang w:val="en-US"/>
-        </w:rPr>
-        <w:t xml:space="preserve"> of nearest neighbors outputted in </w:t>
+      <w:r>
+        <w:rPr>
+          <w:lang w:val="en-US"/>
+        </w:rPr>
+        <w:t>also</w:t>
+      </w:r>
+      <w:r>
+        <w:rPr>
+          <w:lang w:val="en-US"/>
+        </w:rPr>
+        <w:t xml:space="preserve"> </w:t>
+      </w:r>
+      <w:r>
+        <w:rPr>
+          <w:lang w:val="en-US"/>
+        </w:rPr>
+        <w:t xml:space="preserve">much smaller than the amount of nearest neighbors outputted in </w:t>
       </w:r>
       <w:r>
         <w:rPr>
@@ -3555,45 +3068,202 @@
         <w:rPr>
           <w:lang w:val="en-US"/>
         </w:rPr>
-        <w:t>.</w:t>
-      </w:r>
-    </w:p>
-    <w:p>
-      <w:pPr>
-        <w:rPr>
-          <w:lang w:val="en-US"/>
-        </w:rPr>
-      </w:pPr>
-    </w:p>
-    <w:p>
-      <w:pPr>
-        <w:rPr>
-          <w:lang w:val="en-US"/>
-        </w:rPr>
-      </w:pPr>
-      <w:r>
-        <w:rPr>
-          <w:lang w:val="en-US"/>
-        </w:rPr>
-        <w:t>When</w:t>
-      </w:r>
-      <w:r>
-        <w:rPr>
-          <w:lang w:val="en-US"/>
-        </w:rPr>
-        <w:t xml:space="preserve"> threshold = 1, I can’t say whether V4 </w:t>
-      </w:r>
-      <w:r>
-        <w:rPr>
-          <w:lang w:val="en-US"/>
-        </w:rPr>
-        <w:t xml:space="preserve">really </w:t>
-      </w:r>
-      <w:r>
-        <w:rPr>
-          <w:lang w:val="en-US"/>
-        </w:rPr>
-        <w:t>outperforms V3 or not.</w:t>
+        <w:t xml:space="preserve"> as long as we select q well based on n (constant) and t.</w:t>
+      </w:r>
+      <w:r>
+        <w:rPr>
+          <w:lang w:val="en-US"/>
+        </w:rPr>
+        <w:t xml:space="preserve"> The selection can</w:t>
+      </w:r>
+      <w:r>
+        <w:rPr>
+          <w:lang w:val="en-US"/>
+        </w:rPr>
+        <w:t xml:space="preserve"> be done based on combinatorics, and </w:t>
+      </w:r>
+      <w:r>
+        <w:rPr>
+          <w:lang w:val="en-US"/>
+        </w:rPr>
+        <w:t xml:space="preserve">manually </w:t>
+      </w:r>
+      <w:r>
+        <w:rPr>
+          <w:lang w:val="en-US"/>
+        </w:rPr>
+        <w:t>testing, how selection of q affects the running time with the small dataset.</w:t>
+      </w:r>
+    </w:p>
+    <w:p>
+      <w:pPr>
+        <w:rPr>
+          <w:lang w:val="en-US"/>
+        </w:rPr>
+      </w:pPr>
+    </w:p>
+    <w:p>
+      <w:pPr>
+        <w:rPr>
+          <w:lang w:val="en-US"/>
+        </w:rPr>
+      </w:pPr>
+    </w:p>
+    <w:p>
+      <w:pPr>
+        <w:rPr>
+          <w:lang w:val="en-US"/>
+        </w:rPr>
+      </w:pPr>
+      <w:r>
+        <w:rPr>
+          <w:lang w:val="en-US"/>
+        </w:rPr>
+        <w:t xml:space="preserve">For the </w:t>
+      </w:r>
+      <w:r>
+        <w:rPr>
+          <w:lang w:val="en-US"/>
+        </w:rPr>
+        <w:t xml:space="preserve">edit distance </w:t>
+      </w:r>
+      <w:r>
+        <w:rPr>
+          <w:lang w:val="en-US"/>
+        </w:rPr>
+        <w:t xml:space="preserve">program to run fast, we </w:t>
+      </w:r>
+      <w:r>
+        <w:rPr>
+          <w:lang w:val="en-US"/>
+        </w:rPr>
+        <w:t>should</w:t>
+      </w:r>
+      <w:r>
+        <w:rPr>
+          <w:lang w:val="en-US"/>
+        </w:rPr>
+        <w:t xml:space="preserve"> especially </w:t>
+      </w:r>
+      <w:r>
+        <w:rPr>
+          <w:lang w:val="en-US"/>
+        </w:rPr>
+        <w:t xml:space="preserve">try </w:t>
+      </w:r>
+      <w:r>
+        <w:rPr>
+          <w:lang w:val="en-US"/>
+        </w:rPr>
+        <w:t>minimize the amount of I/O and sorting work that happens between actual map and reduce phases.</w:t>
+      </w:r>
+    </w:p>
+    <w:p>
+      <w:pPr>
+        <w:rPr>
+          <w:lang w:val="en-US"/>
+        </w:rPr>
+      </w:pPr>
+    </w:p>
+    <w:p>
+      <w:pPr>
+        <w:rPr>
+          <w:lang w:val="en-US"/>
+        </w:rPr>
+      </w:pPr>
+      <w:r>
+        <w:rPr>
+          <w:lang w:val="en-US"/>
+        </w:rPr>
+        <w:t xml:space="preserve">For exercise 1, we managed to do this with the largest </w:t>
+      </w:r>
+      <w:r>
+        <w:rPr>
+          <w:lang w:val="en-US"/>
+        </w:rPr>
+        <w:t>student and score datasets by filtering out scores and students bas</w:t>
+      </w:r>
+      <w:r>
+        <w:rPr>
+          <w:lang w:val="en-US"/>
+        </w:rPr>
+        <w:t>ed on (score1, score2) and birth year</w:t>
+      </w:r>
+      <w:r>
+        <w:rPr>
+          <w:lang w:val="en-US"/>
+        </w:rPr>
+        <w:t xml:space="preserve"> correspondingly.</w:t>
+      </w:r>
+      <w:r>
+        <w:rPr>
+          <w:lang w:val="en-US"/>
+        </w:rPr>
+        <w:t xml:space="preserve"> Bloom filter was also used for filtering out students who aren’t mentioned in the score dataset (with “satisfied” (score 1, score 2)). Similar bloom filter could have been used for filtering out scores beforehand as well. That would have possibly improved performance of working with large score and student sets in problem of exercise 1.</w:t>
+      </w:r>
+    </w:p>
+    <w:p>
+      <w:pPr>
+        <w:rPr>
+          <w:lang w:val="en-US"/>
+        </w:rPr>
+      </w:pPr>
+    </w:p>
+    <w:p>
+      <w:pPr>
+        <w:rPr>
+          <w:lang w:val="en-US"/>
+        </w:rPr>
+      </w:pPr>
+      <w:r>
+        <w:rPr>
+          <w:lang w:val="en-US"/>
+        </w:rPr>
+        <w:t>In exercise 2,</w:t>
+      </w:r>
+      <w:r>
+        <w:rPr>
+          <w:lang w:val="en-US"/>
+        </w:rPr>
+        <w:t xml:space="preserve"> we’ll have to use separate map workers for processing the table1 and table2.</w:t>
+      </w:r>
+      <w:r>
+        <w:rPr>
+          <w:lang w:val="en-US"/>
+        </w:rPr>
+        <w:t xml:space="preserve"> Otherwise we would have no way of identifying, which words belonged to which file. The main issue here is that we have also no way of knowing, which words are such that there exists another word in the other text file which is similar to this one in edit distance.</w:t>
+      </w:r>
+    </w:p>
+    <w:p>
+      <w:pPr>
+        <w:rPr>
+          <w:lang w:val="en-US"/>
+        </w:rPr>
+      </w:pPr>
+    </w:p>
+    <w:p>
+      <w:pPr>
+        <w:rPr>
+          <w:lang w:val="en-US"/>
+        </w:rPr>
+      </w:pPr>
+      <w:r>
+        <w:rPr>
+          <w:lang w:val="en-US"/>
+        </w:rPr>
+        <w:t xml:space="preserve">To avoid I/O of sending all text strings from both text files to all reducers (and not just doing brute-force implementation), </w:t>
+      </w:r>
+      <w:r>
+        <w:rPr>
+          <w:lang w:val="en-US"/>
+        </w:rPr>
+        <w:t xml:space="preserve">we have to somehow decrease the amount of reducers where each word from both files should be sent. This was tried in program V3 with nearest </w:t>
+      </w:r>
+      <w:r>
+        <w:rPr>
+          <w:lang w:val="en-US"/>
+        </w:rPr>
+        <w:t>neighbors computation, and in V4 with</w:t>
       </w:r>
       <w:r>
         <w:rPr>
@@ -3605,372 +3275,65 @@
         <w:rPr>
           <w:lang w:val="en-US"/>
         </w:rPr>
-        <w:t xml:space="preserve">The </w:t>
-      </w:r>
-      <w:r>
-        <w:rPr>
-          <w:lang w:val="en-US"/>
-        </w:rPr>
-        <w:t xml:space="preserve">total </w:t>
-      </w:r>
-      <w:r>
-        <w:rPr>
-          <w:lang w:val="en-US"/>
-        </w:rPr>
-        <w:t>running time for sma</w:t>
-      </w:r>
-      <w:r>
-        <w:rPr>
-          <w:lang w:val="en-US"/>
-        </w:rPr>
-        <w:t xml:space="preserve">ll dataset with V3 in </w:t>
-      </w:r>
-      <w:proofErr w:type="spellStart"/>
-      <w:r>
-        <w:rPr>
-          <w:lang w:val="en-US"/>
-        </w:rPr>
-        <w:t>Ukko</w:t>
-      </w:r>
-      <w:proofErr w:type="spellEnd"/>
-      <w:r>
-        <w:rPr>
-          <w:lang w:val="en-US"/>
-        </w:rPr>
-        <w:t xml:space="preserve"> was </w:t>
-      </w:r>
-      <w:r>
-        <w:rPr>
-          <w:lang w:val="en-US"/>
-        </w:rPr>
-        <w:t xml:space="preserve">16306 </w:t>
-      </w:r>
-      <w:proofErr w:type="spellStart"/>
-      <w:r>
-        <w:rPr>
-          <w:lang w:val="en-US"/>
-        </w:rPr>
-        <w:t>ms</w:t>
-      </w:r>
-      <w:proofErr w:type="spellEnd"/>
-      <w:r>
-        <w:rPr>
-          <w:lang w:val="en-US"/>
-        </w:rPr>
-        <w:t xml:space="preserve"> </w:t>
-      </w:r>
-      <w:r>
-        <w:rPr>
-          <w:lang w:val="en-US"/>
-        </w:rPr>
-        <w:t xml:space="preserve">while for V4, the same was 10123 </w:t>
-      </w:r>
-      <w:proofErr w:type="spellStart"/>
-      <w:r>
-        <w:rPr>
-          <w:lang w:val="en-US"/>
-        </w:rPr>
-        <w:t>ms.</w:t>
-      </w:r>
-      <w:proofErr w:type="spellEnd"/>
-      <w:r>
-        <w:rPr>
-          <w:lang w:val="en-US"/>
-        </w:rPr>
-        <w:t xml:space="preserve"> Locally they performed for me in a similar way; the running time for V3 with threshold 1 was around 10000 </w:t>
-      </w:r>
-      <w:proofErr w:type="spellStart"/>
-      <w:r>
-        <w:rPr>
-          <w:lang w:val="en-US"/>
-        </w:rPr>
-        <w:t>ms</w:t>
-      </w:r>
-      <w:proofErr w:type="spellEnd"/>
-      <w:r>
-        <w:rPr>
-          <w:lang w:val="en-US"/>
-        </w:rPr>
-        <w:t xml:space="preserve"> while for V4, that was around 9000 </w:t>
-      </w:r>
-      <w:proofErr w:type="spellStart"/>
-      <w:r>
-        <w:rPr>
-          <w:lang w:val="en-US"/>
-        </w:rPr>
-        <w:t>ms.</w:t>
-      </w:r>
-      <w:proofErr w:type="spellEnd"/>
-      <w:r>
-        <w:rPr>
-          <w:lang w:val="en-US"/>
-        </w:rPr>
-        <w:t xml:space="preserve"> For threshold 2 however, the running time for V3 locally was around 15 minutes and for V4, only 30000 </w:t>
-      </w:r>
-      <w:proofErr w:type="spellStart"/>
-      <w:r>
-        <w:rPr>
-          <w:lang w:val="en-US"/>
-        </w:rPr>
-        <w:t>ms</w:t>
-      </w:r>
-      <w:proofErr w:type="spellEnd"/>
-      <w:r>
-        <w:rPr>
-          <w:lang w:val="en-US"/>
-        </w:rPr>
-        <w:t xml:space="preserve"> (30 s)</w:t>
-      </w:r>
-      <w:r>
-        <w:rPr>
-          <w:lang w:val="en-US"/>
-        </w:rPr>
-        <w:t>.</w:t>
-      </w:r>
-    </w:p>
-    <w:p>
-      <w:pPr>
-        <w:rPr>
-          <w:lang w:val="en-US"/>
-        </w:rPr>
-      </w:pPr>
-    </w:p>
-    <w:p>
-      <w:pPr>
-        <w:rPr>
-          <w:lang w:val="en-US"/>
-        </w:rPr>
-      </w:pPr>
-    </w:p>
-    <w:p>
-      <w:pPr>
-        <w:rPr>
-          <w:lang w:val="en-US"/>
-        </w:rPr>
-      </w:pPr>
-      <w:r>
-        <w:rPr>
-          <w:lang w:val="en-US"/>
-        </w:rPr>
-        <w:t xml:space="preserve">For the program to run fast, we </w:t>
-      </w:r>
-      <w:r>
-        <w:rPr>
-          <w:lang w:val="en-US"/>
-        </w:rPr>
-        <w:t>should</w:t>
-      </w:r>
-      <w:r>
-        <w:rPr>
-          <w:lang w:val="en-US"/>
-        </w:rPr>
-        <w:t xml:space="preserve"> especially </w:t>
-      </w:r>
-      <w:r>
-        <w:rPr>
-          <w:lang w:val="en-US"/>
-        </w:rPr>
-        <w:t xml:space="preserve">try </w:t>
-      </w:r>
-      <w:proofErr w:type="gramStart"/>
-      <w:r>
-        <w:rPr>
-          <w:lang w:val="en-US"/>
-        </w:rPr>
-        <w:t>minimize</w:t>
-      </w:r>
-      <w:proofErr w:type="gramEnd"/>
-      <w:r>
-        <w:rPr>
-          <w:lang w:val="en-US"/>
-        </w:rPr>
-        <w:t xml:space="preserve"> the amount of I/O and sorting work that happens between actual map and reduce phases.</w:t>
-      </w:r>
-    </w:p>
-    <w:p>
-      <w:pPr>
-        <w:rPr>
-          <w:lang w:val="en-US"/>
-        </w:rPr>
-      </w:pPr>
-    </w:p>
-    <w:p>
-      <w:pPr>
-        <w:rPr>
-          <w:lang w:val="en-US"/>
-        </w:rPr>
-      </w:pPr>
-      <w:r>
-        <w:rPr>
-          <w:lang w:val="en-US"/>
-        </w:rPr>
-        <w:t xml:space="preserve">For exercise 1, we managed to do this with the largest </w:t>
-      </w:r>
-      <w:r>
-        <w:rPr>
-          <w:lang w:val="en-US"/>
-        </w:rPr>
-        <w:t>student and score datasets by filtering out scores and students bas</w:t>
-      </w:r>
-      <w:r>
-        <w:rPr>
-          <w:lang w:val="en-US"/>
-        </w:rPr>
-        <w:t>ed on (score1, score2) and birth year</w:t>
-      </w:r>
-      <w:r>
-        <w:rPr>
-          <w:lang w:val="en-US"/>
-        </w:rPr>
-        <w:t xml:space="preserve"> correspondingly.</w:t>
-      </w:r>
-      <w:r>
-        <w:rPr>
-          <w:lang w:val="en-US"/>
-        </w:rPr>
-        <w:t xml:space="preserve"> Bloom filter was also used for filtering out students who aren’t mentioned in the score dataset (with “satisfied” (score 1, score 2)). Similar bloom filter could have been used for filtering out scores beforehand as well. That would have possibly improved performance of working with large score and student sets in problem of exercise 1.</w:t>
-      </w:r>
-    </w:p>
-    <w:p>
-      <w:pPr>
-        <w:rPr>
-          <w:lang w:val="en-US"/>
-        </w:rPr>
-      </w:pPr>
-    </w:p>
-    <w:p>
-      <w:pPr>
-        <w:rPr>
-          <w:lang w:val="en-US"/>
-        </w:rPr>
-      </w:pPr>
-      <w:r>
-        <w:rPr>
-          <w:lang w:val="en-US"/>
-        </w:rPr>
-        <w:t>In exercise 2,</w:t>
-      </w:r>
-      <w:r>
-        <w:rPr>
-          <w:lang w:val="en-US"/>
-        </w:rPr>
-        <w:t xml:space="preserve"> we’ll have to use separate map workers for processing the table1 and table2.</w:t>
-      </w:r>
-      <w:r>
-        <w:rPr>
-          <w:lang w:val="en-US"/>
-        </w:rPr>
-        <w:t xml:space="preserve"> Otherwise we would have no way of identifying, which words belonged to which file. The main issue here is that we have also no way of knowing, which words are such that there exists another word in the other text file which is </w:t>
-      </w:r>
-      <w:proofErr w:type="gramStart"/>
-      <w:r>
-        <w:rPr>
-          <w:lang w:val="en-US"/>
-        </w:rPr>
-        <w:t>similar to</w:t>
-      </w:r>
-      <w:proofErr w:type="gramEnd"/>
-      <w:r>
-        <w:rPr>
-          <w:lang w:val="en-US"/>
-        </w:rPr>
-        <w:t xml:space="preserve"> this one in edit distance.</w:t>
-      </w:r>
-    </w:p>
-    <w:p>
-      <w:pPr>
-        <w:rPr>
-          <w:lang w:val="en-US"/>
-        </w:rPr>
-      </w:pPr>
-    </w:p>
-    <w:p>
-      <w:pPr>
-        <w:rPr>
-          <w:lang w:val="en-US"/>
-        </w:rPr>
-      </w:pPr>
-      <w:r>
-        <w:rPr>
-          <w:lang w:val="en-US"/>
-        </w:rPr>
-        <w:t xml:space="preserve">To avoid I/O of sending all text strings from both text files to all reducers (and not just doing brute-force implementation), </w:t>
-      </w:r>
-      <w:r>
-        <w:rPr>
-          <w:lang w:val="en-US"/>
-        </w:rPr>
-        <w:t xml:space="preserve">we have to somehow decrease the </w:t>
-      </w:r>
-      <w:proofErr w:type="gramStart"/>
-      <w:r>
-        <w:rPr>
-          <w:lang w:val="en-US"/>
-        </w:rPr>
-        <w:t>amount</w:t>
-      </w:r>
-      <w:proofErr w:type="gramEnd"/>
-      <w:r>
-        <w:rPr>
-          <w:lang w:val="en-US"/>
-        </w:rPr>
-        <w:t xml:space="preserve"> of reducers where each word from both files should be sent. This was tried in program V3 with nearest </w:t>
-      </w:r>
-      <w:proofErr w:type="gramStart"/>
-      <w:r>
-        <w:rPr>
-          <w:lang w:val="en-US"/>
-        </w:rPr>
-        <w:t>neighbors</w:t>
-      </w:r>
-      <w:proofErr w:type="gramEnd"/>
-      <w:r>
-        <w:rPr>
-          <w:lang w:val="en-US"/>
-        </w:rPr>
-        <w:t xml:space="preserve"> computation, and with </w:t>
-      </w:r>
-      <w:r>
-        <w:rPr>
-          <w:lang w:val="en-US"/>
-        </w:rPr>
-        <w:t>2-grams with “Threshold for overlap q-gram” lemma introduced in the lecture slides.</w:t>
-      </w:r>
-    </w:p>
-    <w:p>
-      <w:pPr>
-        <w:rPr>
-          <w:lang w:val="en-US"/>
-        </w:rPr>
-      </w:pPr>
-    </w:p>
-    <w:p>
-      <w:pPr>
-        <w:rPr>
-          <w:lang w:val="en-US"/>
-        </w:rPr>
-      </w:pPr>
-    </w:p>
-    <w:p>
-      <w:pPr>
-        <w:rPr>
-          <w:lang w:val="en-US"/>
-        </w:rPr>
-      </w:pPr>
-      <w:bookmarkStart w:id="0" w:name="_GoBack"/>
-      <w:bookmarkEnd w:id="0"/>
-    </w:p>
-    <w:p>
-      <w:pPr>
-        <w:rPr>
-          <w:lang w:val="en-US"/>
-        </w:rPr>
-      </w:pPr>
-      <w:r>
-        <w:rPr>
-          <w:lang w:val="en-US"/>
-        </w:rPr>
-        <w:t xml:space="preserve">Final outputs of </w:t>
+        <w:t>q</w:t>
+      </w:r>
+      <w:r>
+        <w:rPr>
+          <w:lang w:val="en-US"/>
+        </w:rPr>
+        <w:t xml:space="preserve">-grams </w:t>
+      </w:r>
+      <w:r>
+        <w:rPr>
+          <w:lang w:val="en-US"/>
+        </w:rPr>
+        <w:t>based on</w:t>
+      </w:r>
+      <w:r>
+        <w:rPr>
+          <w:lang w:val="en-US"/>
+        </w:rPr>
+        <w:t xml:space="preserve"> “Threshold for overlap q-gram” lemma introduced in the lecture slides.</w:t>
+      </w:r>
+    </w:p>
+    <w:p>
+      <w:pPr>
+        <w:rPr>
+          <w:lang w:val="en-US"/>
+        </w:rPr>
+      </w:pPr>
+    </w:p>
+    <w:p>
+      <w:pPr>
+        <w:rPr>
+          <w:lang w:val="en-US"/>
+        </w:rPr>
+      </w:pPr>
+    </w:p>
+    <w:p>
+      <w:pPr>
+        <w:rPr>
+          <w:lang w:val="en-US"/>
+        </w:rPr>
+      </w:pPr>
+    </w:p>
+    <w:p>
+      <w:pPr>
+        <w:rPr>
+          <w:lang w:val="en-US"/>
+        </w:rPr>
+      </w:pPr>
+      <w:r>
+        <w:rPr>
+          <w:lang w:val="en-US"/>
+        </w:rPr>
+        <w:t xml:space="preserve">Following we have final </w:t>
+      </w:r>
+      <w:r>
+        <w:rPr>
+          <w:lang w:val="en-US"/>
+        </w:rPr>
+        <w:t xml:space="preserve">outputs of </w:t>
       </w:r>
       <w:r>
         <w:rPr>
@@ -4051,7 +3414,6 @@
         </w:rPr>
         <w:t xml:space="preserve">4cf4fd7g1e3d   </w:t>
       </w:r>
-      <w:proofErr w:type="spellStart"/>
       <w:r>
         <w:rPr>
           <w:rFonts w:ascii="Menlo" w:hAnsi="Menlo" w:cs="Menlo"/>
@@ -4062,7 +3424,6 @@
         </w:rPr>
         <w:t>4cf4fd7g1e3d</w:t>
       </w:r>
-      <w:proofErr w:type="spellEnd"/>
       <w:r>
         <w:rPr>
           <w:rFonts w:ascii="Menlo" w:hAnsi="Menlo" w:cs="Menlo"/>
@@ -4103,19 +3464,7 @@
         <w:rPr>
           <w:lang w:val="en-US"/>
         </w:rPr>
-        <w:t xml:space="preserve">Threshold </w:t>
-      </w:r>
-      <w:r>
-        <w:rPr>
-          <w:lang w:val="en-US"/>
-        </w:rPr>
-        <w:t>2</w:t>
-      </w:r>
-      <w:r>
-        <w:rPr>
-          <w:lang w:val="en-US"/>
-        </w:rPr>
-        <w:t>:</w:t>
+        <w:t>Threshold 2:</w:t>
       </w:r>
     </w:p>
     <w:p>
@@ -4144,7 +3493,7 @@
           <w:sz w:val="18"/>
           <w:szCs w:val="18"/>
         </w:rPr>
-        <w:t xml:space="preserve">492agc3cg74c   </w:t>
+        <w:t>492agc3cg74c   92agc3cg74ca</w:t>
       </w:r>
       <w:r>
         <w:rPr>
@@ -4153,29 +3502,9 @@
           <w:sz w:val="18"/>
           <w:szCs w:val="18"/>
         </w:rPr>
-        <w:t>92agc3cg74ca</w:t>
-      </w:r>
-      <w:r>
-        <w:rPr>
-          <w:rFonts w:ascii="Menlo" w:hAnsi="Menlo" w:cs="Menlo"/>
-          <w:color w:val="000000"/>
-          <w:sz w:val="18"/>
-          <w:szCs w:val="18"/>
-        </w:rPr>
         <w:br/>
-        <w:t xml:space="preserve">4cf4fd7g1e3d   </w:t>
-      </w:r>
-      <w:proofErr w:type="spellStart"/>
-      <w:r>
-        <w:rPr>
-          <w:rFonts w:ascii="Menlo" w:hAnsi="Menlo" w:cs="Menlo"/>
-          <w:color w:val="000000"/>
-          <w:sz w:val="18"/>
-          <w:szCs w:val="18"/>
-        </w:rPr>
-        <w:t>4cf4fd7g1e3d</w:t>
-      </w:r>
-      <w:proofErr w:type="spellEnd"/>
+        <w:t>4cf4fd7g1e3d   4cf4fd7g1e3d</w:t>
+      </w:r>
       <w:r>
         <w:rPr>
           <w:rFonts w:ascii="Menlo" w:hAnsi="Menlo" w:cs="Menlo"/>

</xml_diff>